<commit_message>
Arianne text added + corrected 'Anja's failed English' (not really :P)
</commit_message>
<xml_diff>
--- a/projectwork/Kirchmaier_Bergmann_Halmschlager_ProjectWork1_HATman.docx
+++ b/projectwork/Kirchmaier_Bergmann_Halmschlager_ProjectWork1_HATman.docx
@@ -208,7 +208,11 @@
     <w:sdt>
       <w:sdtPr>
         <w:rPr>
-          <w:lang w:val="en-GB"/>
+          <w:rFonts w:eastAsiaTheme="minorHAnsi" w:cstheme="minorBidi"/>
+          <w:color w:val="auto"/>
+          <w:sz w:val="22"/>
+          <w:szCs w:val="22"/>
+          <w:lang w:val="en-GB" w:eastAsia="en-US"/>
         </w:rPr>
         <w:id w:val="-750666408"/>
         <w:docPartObj>
@@ -218,13 +222,8 @@
       </w:sdtPr>
       <w:sdtEndPr>
         <w:rPr>
-          <w:rFonts w:eastAsiaTheme="minorHAnsi" w:cstheme="minorBidi"/>
           <w:b/>
           <w:bCs/>
-          <w:color w:val="auto"/>
-          <w:sz w:val="22"/>
-          <w:szCs w:val="22"/>
-          <w:lang w:eastAsia="en-US"/>
         </w:rPr>
       </w:sdtEndPr>
       <w:sdtContent>
@@ -729,9 +728,253 @@
         </w:rPr>
         <w:br w:type="page"/>
       </w:r>
-      <w:bookmarkStart w:id="0" w:name="_GoBack"/>
+    </w:p>
+    <w:p>
+      <w:pPr>
+        <w:pStyle w:val="berschrift1"/>
+      </w:pPr>
+      <w:bookmarkStart w:id="0" w:name="_Toc452920356"/>
+      <w:proofErr w:type="spellStart"/>
+      <w:r>
+        <w:lastRenderedPageBreak/>
+        <w:t>Previously</w:t>
+      </w:r>
+      <w:proofErr w:type="spellEnd"/>
+      <w:r>
+        <w:t xml:space="preserve"> on </w:t>
+      </w:r>
+      <w:proofErr w:type="spellStart"/>
+      <w:r>
+        <w:t>HATman</w:t>
+      </w:r>
+      <w:proofErr w:type="spellEnd"/>
+      <w:r>
+        <w:t xml:space="preserve"> (allgemeine Zusammenfassung, noch überarbeiten, </w:t>
+      </w:r>
+      <w:proofErr w:type="spellStart"/>
+      <w:r>
+        <w:t>bla</w:t>
+      </w:r>
+      <w:proofErr w:type="spellEnd"/>
+      <w:r>
+        <w:t>)</w:t>
+      </w:r>
       <w:bookmarkEnd w:id="0"/>
     </w:p>
+    <w:p/>
+    <w:p>
+      <w:pPr>
+        <w:rPr>
+          <w:lang w:val="en-GB"/>
+        </w:rPr>
+      </w:pPr>
+      <w:r>
+        <w:rPr>
+          <w:lang w:val="en-GB"/>
+        </w:rPr>
+        <w:t>The purpose of our project was to show if it is possible to use a higher programming language (Python, to be specific) to write a simple multiplayer game with 2D graphic. We planned to re</w:t>
+      </w:r>
+      <w:r>
+        <w:rPr>
+          <w:lang w:val="en-GB"/>
+        </w:rPr>
+        <w:t>-</w:t>
+      </w:r>
+      <w:r>
+        <w:rPr>
+          <w:lang w:val="en-GB"/>
+        </w:rPr>
+        <w:t>implement the classic game P</w:t>
+      </w:r>
+      <w:r>
+        <w:rPr>
+          <w:lang w:val="en-GB"/>
+        </w:rPr>
+        <w:t xml:space="preserve">acman. In our version – called HATman – it should be possible to play not only the HATman itself, but also the ghosts. </w:t>
+      </w:r>
+    </w:p>
+    <w:p>
+      <w:pPr>
+        <w:rPr>
+          <w:lang w:val="en-GB"/>
+        </w:rPr>
+      </w:pPr>
+      <w:r>
+        <w:rPr>
+          <w:lang w:val="en-GB"/>
+        </w:rPr>
+        <w:t>Our first attempt was to use the framework Cocos2D. We managed to make the game playable, but had problems when it came to implementing the multiplayer mode. We found a lot of frameworks that provided the functionality we needed, but unfortunately they were all written in Python 2 and therefore not</w:t>
+      </w:r>
+      <w:r>
+        <w:rPr>
+          <w:lang w:val="en-GB"/>
+        </w:rPr>
+        <w:t xml:space="preserve"> 100% compatible with Python 3, which we choose because we want to work with the latest versions.</w:t>
+      </w:r>
+    </w:p>
+    <w:p>
+      <w:pPr>
+        <w:rPr>
+          <w:lang w:val="en-GB"/>
+        </w:rPr>
+      </w:pPr>
+      <w:r>
+        <w:rPr>
+          <w:lang w:val="en-GB"/>
+        </w:rPr>
+        <w:t xml:space="preserve">This is why we discarded our first attempt and started all over. This time we intended to use the framework Arianne. </w:t>
+      </w:r>
+    </w:p>
+    <w:p>
+      <w:pPr>
+        <w:rPr>
+          <w:lang w:val="en-GB"/>
+        </w:rPr>
+      </w:pPr>
+    </w:p>
+    <w:p>
+      <w:pPr>
+        <w:rPr>
+          <w:lang w:val="en-GB"/>
+        </w:rPr>
+      </w:pPr>
+      <w:r>
+        <w:rPr>
+          <w:lang w:val="en-GB"/>
+        </w:rPr>
+        <w:t>//</w:t>
+      </w:r>
+      <w:proofErr w:type="spellStart"/>
+      <w:r>
+        <w:rPr>
+          <w:lang w:val="en-GB"/>
+        </w:rPr>
+        <w:t>Todo</w:t>
+      </w:r>
+      <w:proofErr w:type="spellEnd"/>
+      <w:r>
+        <w:rPr>
+          <w:lang w:val="en-GB"/>
+        </w:rPr>
+        <w:t xml:space="preserve">: </w:t>
+      </w:r>
+      <w:proofErr w:type="spellStart"/>
+      <w:r>
+        <w:rPr>
+          <w:lang w:val="en-GB"/>
+        </w:rPr>
+        <w:t>Allgemeines</w:t>
+      </w:r>
+      <w:proofErr w:type="spellEnd"/>
+      <w:r>
+        <w:rPr>
+          <w:lang w:val="en-GB"/>
+        </w:rPr>
+        <w:t xml:space="preserve"> </w:t>
+      </w:r>
+      <w:proofErr w:type="spellStart"/>
+      <w:r>
+        <w:rPr>
+          <w:lang w:val="en-GB"/>
+        </w:rPr>
+        <w:t>Zeug</w:t>
+      </w:r>
+      <w:proofErr w:type="spellEnd"/>
+      <w:r>
+        <w:rPr>
+          <w:lang w:val="en-GB"/>
+        </w:rPr>
+        <w:t xml:space="preserve"> </w:t>
+      </w:r>
+      <w:proofErr w:type="spellStart"/>
+      <w:r>
+        <w:rPr>
+          <w:lang w:val="en-GB"/>
+        </w:rPr>
+        <w:t>über</w:t>
+      </w:r>
+      <w:proofErr w:type="spellEnd"/>
+      <w:r>
+        <w:rPr>
+          <w:lang w:val="en-GB"/>
+        </w:rPr>
+        <w:t xml:space="preserve"> Cocos2D </w:t>
+      </w:r>
+      <w:proofErr w:type="spellStart"/>
+      <w:r>
+        <w:rPr>
+          <w:lang w:val="en-GB"/>
+        </w:rPr>
+        <w:t>schreiben</w:t>
+      </w:r>
+      <w:proofErr w:type="spellEnd"/>
+    </w:p>
+    <w:p>
+      <w:r>
+        <w:t>//</w:t>
+      </w:r>
+      <w:proofErr w:type="spellStart"/>
+      <w:r>
+        <w:t>Todo</w:t>
+      </w:r>
+      <w:proofErr w:type="spellEnd"/>
+      <w:r>
+        <w:t>: Allgemeines Zeug über Arianne schreiben</w:t>
+      </w:r>
+    </w:p>
+    <w:p>
+      <w:r>
+        <w:t>//</w:t>
+      </w:r>
+      <w:proofErr w:type="spellStart"/>
+      <w:r>
+        <w:t>Todo</w:t>
+      </w:r>
+      <w:proofErr w:type="spellEnd"/>
+      <w:r>
+        <w:t xml:space="preserve">: </w:t>
+      </w:r>
+      <w:proofErr w:type="spellStart"/>
+      <w:r>
+        <w:t>Sturkturierung</w:t>
+      </w:r>
+      <w:proofErr w:type="spellEnd"/>
+    </w:p>
+    <w:p>
+      <w:r>
+        <w:t>//</w:t>
+      </w:r>
+      <w:proofErr w:type="spellStart"/>
+      <w:r>
+        <w:t>Todo</w:t>
+      </w:r>
+      <w:proofErr w:type="spellEnd"/>
+      <w:r>
+        <w:t>: Screenshots einfügen</w:t>
+      </w:r>
+    </w:p>
+    <w:p>
+      <w:r>
+        <w:t>//</w:t>
+      </w:r>
+      <w:proofErr w:type="spellStart"/>
+      <w:r>
+        <w:t>Todo</w:t>
+      </w:r>
+      <w:proofErr w:type="spellEnd"/>
+      <w:r>
+        <w:t xml:space="preserve">: Anjas </w:t>
+      </w:r>
+      <w:proofErr w:type="spellStart"/>
+      <w:r>
+        <w:t>gefailtes</w:t>
+      </w:r>
+      <w:proofErr w:type="spellEnd"/>
+      <w:r>
+        <w:t xml:space="preserve"> Englisch verbessern</w:t>
+      </w:r>
+    </w:p>
+    <w:p/>
     <w:p>
       <w:pPr>
         <w:pStyle w:val="berschrift1"/>
@@ -739,487 +982,7 @@
           <w:lang w:val="en-GB"/>
         </w:rPr>
       </w:pPr>
-      <w:bookmarkStart w:id="1" w:name="_Toc452920356"/>
-      <w:r>
-        <w:rPr>
-          <w:lang w:val="en-GB"/>
-        </w:rPr>
-        <w:lastRenderedPageBreak/>
-        <w:t>Previously on HATman</w:t>
-      </w:r>
-      <w:r>
-        <w:rPr>
-          <w:lang w:val="en-GB"/>
-        </w:rPr>
-        <w:t xml:space="preserve"> (</w:t>
-      </w:r>
-      <w:proofErr w:type="spellStart"/>
-      <w:r>
-        <w:rPr>
-          <w:lang w:val="en-GB"/>
-        </w:rPr>
-        <w:t>allgemeine</w:t>
-      </w:r>
-      <w:proofErr w:type="spellEnd"/>
-      <w:r>
-        <w:rPr>
-          <w:lang w:val="en-GB"/>
-        </w:rPr>
-        <w:t xml:space="preserve"> </w:t>
-      </w:r>
-      <w:proofErr w:type="spellStart"/>
-      <w:r>
-        <w:rPr>
-          <w:lang w:val="en-GB"/>
-        </w:rPr>
-        <w:t>Zusammenfassung</w:t>
-      </w:r>
-      <w:proofErr w:type="spellEnd"/>
-      <w:r>
-        <w:rPr>
-          <w:lang w:val="en-GB"/>
-        </w:rPr>
-        <w:t xml:space="preserve">, </w:t>
-      </w:r>
-      <w:proofErr w:type="spellStart"/>
-      <w:r>
-        <w:rPr>
-          <w:lang w:val="en-GB"/>
-        </w:rPr>
-        <w:t>noch</w:t>
-      </w:r>
-      <w:proofErr w:type="spellEnd"/>
-      <w:r>
-        <w:rPr>
-          <w:lang w:val="en-GB"/>
-        </w:rPr>
-        <w:t xml:space="preserve"> </w:t>
-      </w:r>
-      <w:proofErr w:type="spellStart"/>
-      <w:r>
-        <w:rPr>
-          <w:lang w:val="en-GB"/>
-        </w:rPr>
-        <w:t>überarbeiten</w:t>
-      </w:r>
-      <w:proofErr w:type="spellEnd"/>
-      <w:r>
-        <w:rPr>
-          <w:lang w:val="en-GB"/>
-        </w:rPr>
-        <w:t xml:space="preserve">, </w:t>
-      </w:r>
-      <w:proofErr w:type="spellStart"/>
-      <w:r>
-        <w:rPr>
-          <w:lang w:val="en-GB"/>
-        </w:rPr>
-        <w:t>bla</w:t>
-      </w:r>
-      <w:proofErr w:type="spellEnd"/>
-      <w:r>
-        <w:rPr>
-          <w:lang w:val="en-GB"/>
-        </w:rPr>
-        <w:t>)</w:t>
-      </w:r>
-      <w:bookmarkEnd w:id="1"/>
-    </w:p>
-    <w:p>
-      <w:pPr>
-        <w:rPr>
-          <w:lang w:val="en-GB"/>
-        </w:rPr>
-      </w:pPr>
-    </w:p>
-    <w:p>
-      <w:pPr>
-        <w:rPr>
-          <w:lang w:val="en-GB"/>
-        </w:rPr>
-      </w:pPr>
-      <w:r>
-        <w:rPr>
-          <w:lang w:val="en-GB"/>
-        </w:rPr>
-        <w:t>The purpose of our project was to show if it is possible to use a higher programming language (Python, to be specific) can be used to write a simple multiplayer game with 2D graphic. We planned to re</w:t>
-      </w:r>
-      <w:r>
-        <w:rPr>
-          <w:lang w:val="en-GB"/>
-        </w:rPr>
-        <w:t>-</w:t>
-      </w:r>
-      <w:r>
-        <w:rPr>
-          <w:lang w:val="en-GB"/>
-        </w:rPr>
-        <w:t xml:space="preserve">implement the classic game </w:t>
-      </w:r>
-      <w:proofErr w:type="spellStart"/>
-      <w:r>
-        <w:rPr>
-          <w:lang w:val="en-GB"/>
-        </w:rPr>
-        <w:t>pacman</w:t>
-      </w:r>
-      <w:proofErr w:type="spellEnd"/>
-      <w:r>
-        <w:rPr>
-          <w:lang w:val="en-GB"/>
-        </w:rPr>
-        <w:t xml:space="preserve">. In our version – called HATman – it should be possible to play not only the HATman itself, but also the ghosts. </w:t>
-      </w:r>
-    </w:p>
-    <w:p>
-      <w:pPr>
-        <w:rPr>
-          <w:lang w:val="en-GB"/>
-        </w:rPr>
-      </w:pPr>
-      <w:r>
-        <w:rPr>
-          <w:lang w:val="en-GB"/>
-        </w:rPr>
-        <w:t xml:space="preserve">Our first attempt was to use the framework Cocos2D. We managed to make the game playable, but had problems when it came to implementing the multiplayer mode. We found a lot of frameworks that provided the functionality we needed, but unfortunately they were all written in Python 2 and therefore not 100% compatible with Python 3. </w:t>
-      </w:r>
-    </w:p>
-    <w:p>
-      <w:pPr>
-        <w:rPr>
-          <w:lang w:val="en-GB"/>
-        </w:rPr>
-      </w:pPr>
-      <w:r>
-        <w:rPr>
-          <w:lang w:val="en-GB"/>
-        </w:rPr>
-        <w:t xml:space="preserve">This is why we discarded our first attempt and started all over. This time we intended to use the framework Arianne. </w:t>
-      </w:r>
-    </w:p>
-    <w:p>
-      <w:pPr>
-        <w:rPr>
-          <w:lang w:val="en-GB"/>
-        </w:rPr>
-      </w:pPr>
-    </w:p>
-    <w:p>
-      <w:pPr>
-        <w:rPr>
-          <w:lang w:val="en-GB"/>
-        </w:rPr>
-      </w:pPr>
-      <w:r>
-        <w:rPr>
-          <w:lang w:val="en-GB"/>
-        </w:rPr>
-        <w:t>//</w:t>
-      </w:r>
-      <w:proofErr w:type="spellStart"/>
-      <w:r>
-        <w:rPr>
-          <w:lang w:val="en-GB"/>
-        </w:rPr>
-        <w:t>Todo</w:t>
-      </w:r>
-      <w:proofErr w:type="spellEnd"/>
-      <w:r>
-        <w:rPr>
-          <w:lang w:val="en-GB"/>
-        </w:rPr>
-        <w:t xml:space="preserve">: </w:t>
-      </w:r>
-      <w:proofErr w:type="spellStart"/>
-      <w:r>
-        <w:rPr>
-          <w:lang w:val="en-GB"/>
-        </w:rPr>
-        <w:t>Allgemeines</w:t>
-      </w:r>
-      <w:proofErr w:type="spellEnd"/>
-      <w:r>
-        <w:rPr>
-          <w:lang w:val="en-GB"/>
-        </w:rPr>
-        <w:t xml:space="preserve"> </w:t>
-      </w:r>
-      <w:proofErr w:type="spellStart"/>
-      <w:r>
-        <w:rPr>
-          <w:lang w:val="en-GB"/>
-        </w:rPr>
-        <w:t>Zeug</w:t>
-      </w:r>
-      <w:proofErr w:type="spellEnd"/>
-      <w:r>
-        <w:rPr>
-          <w:lang w:val="en-GB"/>
-        </w:rPr>
-        <w:t xml:space="preserve"> </w:t>
-      </w:r>
-      <w:proofErr w:type="spellStart"/>
-      <w:r>
-        <w:rPr>
-          <w:lang w:val="en-GB"/>
-        </w:rPr>
-        <w:t>über</w:t>
-      </w:r>
-      <w:proofErr w:type="spellEnd"/>
-      <w:r>
-        <w:rPr>
-          <w:lang w:val="en-GB"/>
-        </w:rPr>
-        <w:t xml:space="preserve"> Cocos2D </w:t>
-      </w:r>
-      <w:proofErr w:type="spellStart"/>
-      <w:r>
-        <w:rPr>
-          <w:lang w:val="en-GB"/>
-        </w:rPr>
-        <w:t>schreiben</w:t>
-      </w:r>
-      <w:proofErr w:type="spellEnd"/>
-    </w:p>
-    <w:p>
-      <w:pPr>
-        <w:rPr>
-          <w:lang w:val="en-GB"/>
-        </w:rPr>
-      </w:pPr>
-      <w:r>
-        <w:rPr>
-          <w:lang w:val="en-GB"/>
-        </w:rPr>
-        <w:t>//</w:t>
-      </w:r>
-      <w:proofErr w:type="spellStart"/>
-      <w:r>
-        <w:rPr>
-          <w:lang w:val="en-GB"/>
-        </w:rPr>
-        <w:t>Todo</w:t>
-      </w:r>
-      <w:proofErr w:type="spellEnd"/>
-      <w:r>
-        <w:rPr>
-          <w:lang w:val="en-GB"/>
-        </w:rPr>
-        <w:t xml:space="preserve">: </w:t>
-      </w:r>
-      <w:proofErr w:type="spellStart"/>
-      <w:r>
-        <w:rPr>
-          <w:lang w:val="en-GB"/>
-        </w:rPr>
-        <w:t>Allgemeines</w:t>
-      </w:r>
-      <w:proofErr w:type="spellEnd"/>
-      <w:r>
-        <w:rPr>
-          <w:lang w:val="en-GB"/>
-        </w:rPr>
-        <w:t xml:space="preserve"> </w:t>
-      </w:r>
-      <w:proofErr w:type="spellStart"/>
-      <w:r>
-        <w:rPr>
-          <w:lang w:val="en-GB"/>
-        </w:rPr>
-        <w:t>Zeug</w:t>
-      </w:r>
-      <w:proofErr w:type="spellEnd"/>
-      <w:r>
-        <w:rPr>
-          <w:lang w:val="en-GB"/>
-        </w:rPr>
-        <w:t xml:space="preserve"> </w:t>
-      </w:r>
-      <w:proofErr w:type="spellStart"/>
-      <w:r>
-        <w:rPr>
-          <w:lang w:val="en-GB"/>
-        </w:rPr>
-        <w:t>über</w:t>
-      </w:r>
-      <w:proofErr w:type="spellEnd"/>
-      <w:r>
-        <w:rPr>
-          <w:lang w:val="en-GB"/>
-        </w:rPr>
-        <w:t xml:space="preserve"> Arianne </w:t>
-      </w:r>
-      <w:proofErr w:type="spellStart"/>
-      <w:r>
-        <w:rPr>
-          <w:lang w:val="en-GB"/>
-        </w:rPr>
-        <w:t>schreiben</w:t>
-      </w:r>
-      <w:proofErr w:type="spellEnd"/>
-    </w:p>
-    <w:p>
-      <w:pPr>
-        <w:rPr>
-          <w:lang w:val="en-GB"/>
-        </w:rPr>
-      </w:pPr>
-      <w:r>
-        <w:rPr>
-          <w:lang w:val="en-GB"/>
-        </w:rPr>
-        <w:t>//</w:t>
-      </w:r>
-      <w:proofErr w:type="spellStart"/>
-      <w:r>
-        <w:rPr>
-          <w:lang w:val="en-GB"/>
-        </w:rPr>
-        <w:t>Todo</w:t>
-      </w:r>
-      <w:proofErr w:type="spellEnd"/>
-      <w:r>
-        <w:rPr>
-          <w:lang w:val="en-GB"/>
-        </w:rPr>
-        <w:t xml:space="preserve">: </w:t>
-      </w:r>
-      <w:proofErr w:type="spellStart"/>
-      <w:r>
-        <w:rPr>
-          <w:lang w:val="en-GB"/>
-        </w:rPr>
-        <w:t>Sturkturierung</w:t>
-      </w:r>
-      <w:proofErr w:type="spellEnd"/>
-    </w:p>
-    <w:p>
-      <w:pPr>
-        <w:rPr>
-          <w:lang w:val="en-GB"/>
-        </w:rPr>
-      </w:pPr>
-      <w:r>
-        <w:rPr>
-          <w:lang w:val="en-GB"/>
-        </w:rPr>
-        <w:t>//</w:t>
-      </w:r>
-      <w:proofErr w:type="spellStart"/>
-      <w:r>
-        <w:rPr>
-          <w:lang w:val="en-GB"/>
-        </w:rPr>
-        <w:t>Todo</w:t>
-      </w:r>
-      <w:proofErr w:type="spellEnd"/>
-      <w:r>
-        <w:rPr>
-          <w:lang w:val="en-GB"/>
-        </w:rPr>
-        <w:t xml:space="preserve">: Screenshots </w:t>
-      </w:r>
-      <w:proofErr w:type="spellStart"/>
-      <w:r>
-        <w:rPr>
-          <w:lang w:val="en-GB"/>
-        </w:rPr>
-        <w:t>einfügen</w:t>
-      </w:r>
-      <w:proofErr w:type="spellEnd"/>
-    </w:p>
-    <w:p>
-      <w:pPr>
-        <w:rPr>
-          <w:lang w:val="en-GB"/>
-        </w:rPr>
-      </w:pPr>
-      <w:r>
-        <w:rPr>
-          <w:lang w:val="en-GB"/>
-        </w:rPr>
-        <w:t>//</w:t>
-      </w:r>
-      <w:proofErr w:type="spellStart"/>
-      <w:r>
-        <w:rPr>
-          <w:lang w:val="en-GB"/>
-        </w:rPr>
-        <w:t>Todo</w:t>
-      </w:r>
-      <w:proofErr w:type="spellEnd"/>
-      <w:r>
-        <w:rPr>
-          <w:lang w:val="en-GB"/>
-        </w:rPr>
-        <w:t xml:space="preserve">: </w:t>
-      </w:r>
-      <w:proofErr w:type="spellStart"/>
-      <w:r>
-        <w:rPr>
-          <w:lang w:val="en-GB"/>
-        </w:rPr>
-        <w:t>Anjas</w:t>
-      </w:r>
-      <w:proofErr w:type="spellEnd"/>
-      <w:r>
-        <w:rPr>
-          <w:lang w:val="en-GB"/>
-        </w:rPr>
-        <w:t xml:space="preserve"> </w:t>
-      </w:r>
-      <w:proofErr w:type="spellStart"/>
-      <w:r>
-        <w:rPr>
-          <w:lang w:val="en-GB"/>
-        </w:rPr>
-        <w:t>gefailtes</w:t>
-      </w:r>
-      <w:proofErr w:type="spellEnd"/>
-      <w:r>
-        <w:rPr>
-          <w:lang w:val="en-GB"/>
-        </w:rPr>
-        <w:t xml:space="preserve"> </w:t>
-      </w:r>
-      <w:proofErr w:type="spellStart"/>
-      <w:r>
-        <w:rPr>
-          <w:lang w:val="en-GB"/>
-        </w:rPr>
-        <w:t>Englisch</w:t>
-      </w:r>
-      <w:proofErr w:type="spellEnd"/>
-      <w:r>
-        <w:rPr>
-          <w:lang w:val="en-GB"/>
-        </w:rPr>
-        <w:t xml:space="preserve"> </w:t>
-      </w:r>
-      <w:proofErr w:type="spellStart"/>
-      <w:r>
-        <w:rPr>
-          <w:lang w:val="en-GB"/>
-        </w:rPr>
-        <w:t>verbessern</w:t>
-      </w:r>
-      <w:proofErr w:type="spellEnd"/>
-    </w:p>
-    <w:p>
-      <w:pPr>
-        <w:rPr>
-          <w:lang w:val="en-GB"/>
-        </w:rPr>
-      </w:pPr>
-    </w:p>
-    <w:p>
-      <w:pPr>
-        <w:pStyle w:val="berschrift1"/>
-        <w:rPr>
-          <w:lang w:val="en-GB"/>
-        </w:rPr>
-      </w:pPr>
-      <w:bookmarkStart w:id="2" w:name="_Toc452920357"/>
+      <w:bookmarkStart w:id="1" w:name="_Toc452920357"/>
       <w:r>
         <w:rPr>
           <w:lang w:val="en-GB"/>
@@ -1227,7 +990,7 @@
         <w:lastRenderedPageBreak/>
         <w:t>Introduction</w:t>
       </w:r>
-      <w:bookmarkEnd w:id="2"/>
+      <w:bookmarkEnd w:id="1"/>
     </w:p>
     <w:p>
       <w:pPr>
@@ -1236,7 +999,7 @@
           <w:lang w:val="en-GB"/>
         </w:rPr>
       </w:pPr>
-      <w:bookmarkStart w:id="3" w:name="_Toc452920358"/>
+      <w:bookmarkStart w:id="2" w:name="_Toc452920358"/>
       <w:r>
         <w:rPr>
           <w:lang w:val="en-GB"/>
@@ -1244,53 +1007,228 @@
         <w:lastRenderedPageBreak/>
         <w:t>Approach</w:t>
       </w:r>
+      <w:bookmarkEnd w:id="2"/>
+    </w:p>
+    <w:p>
+      <w:pPr>
+        <w:rPr>
+          <w:lang w:val="en-GB"/>
+        </w:rPr>
+      </w:pPr>
+    </w:p>
+    <w:p>
+      <w:pPr>
+        <w:pStyle w:val="berschrift2"/>
+        <w:rPr>
+          <w:lang w:val="en-GB"/>
+        </w:rPr>
+      </w:pPr>
+      <w:bookmarkStart w:id="3" w:name="_Toc452920359"/>
+      <w:r>
+        <w:rPr>
+          <w:lang w:val="en-GB"/>
+        </w:rPr>
+        <w:t>Cocos2D</w:t>
+      </w:r>
       <w:bookmarkEnd w:id="3"/>
     </w:p>
     <w:p>
       <w:pPr>
-        <w:rPr>
-          <w:lang w:val="en-GB"/>
-        </w:rPr>
-      </w:pPr>
-    </w:p>
-    <w:p>
-      <w:pPr>
         <w:pStyle w:val="berschrift2"/>
         <w:rPr>
           <w:lang w:val="en-GB"/>
         </w:rPr>
       </w:pPr>
-      <w:bookmarkStart w:id="4" w:name="_Toc452920359"/>
-      <w:r>
-        <w:rPr>
-          <w:lang w:val="en-GB"/>
-        </w:rPr>
-        <w:t>Cocos2D</w:t>
+    </w:p>
+    <w:p>
+      <w:pPr>
+        <w:pStyle w:val="berschrift2"/>
+        <w:rPr>
+          <w:lang w:val="en-GB"/>
+        </w:rPr>
+      </w:pPr>
+      <w:bookmarkStart w:id="4" w:name="_Toc452920360"/>
+      <w:r>
+        <w:rPr>
+          <w:lang w:val="en-GB"/>
+        </w:rPr>
+        <w:t>Arianne</w:t>
       </w:r>
       <w:bookmarkEnd w:id="4"/>
     </w:p>
     <w:p>
       <w:pPr>
-        <w:pStyle w:val="berschrift2"/>
-        <w:rPr>
-          <w:lang w:val="en-GB"/>
-        </w:rPr>
-      </w:pPr>
-    </w:p>
-    <w:p>
-      <w:pPr>
-        <w:pStyle w:val="berschrift2"/>
-        <w:rPr>
-          <w:lang w:val="en-GB"/>
-        </w:rPr>
-      </w:pPr>
-      <w:bookmarkStart w:id="5" w:name="_Toc452920360"/>
-      <w:r>
-        <w:rPr>
-          <w:lang w:val="en-GB"/>
-        </w:rPr>
-        <w:t>Arianne</w:t>
-      </w:r>
+        <w:rPr>
+          <w:lang w:val="en-GB"/>
+        </w:rPr>
+      </w:pPr>
+    </w:p>
+    <w:p>
+      <w:pPr>
+        <w:rPr>
+          <w:lang w:val="en-GB"/>
+        </w:rPr>
+      </w:pPr>
+      <w:r>
+        <w:rPr>
+          <w:lang w:val="en-GB"/>
+        </w:rPr>
+        <w:t>Arianne is a</w:t>
+      </w:r>
+      <w:r>
+        <w:rPr>
+          <w:lang w:val="en-GB"/>
+        </w:rPr>
+        <w:t>n open source,</w:t>
+      </w:r>
+      <w:r>
+        <w:rPr>
+          <w:lang w:val="en-GB"/>
+        </w:rPr>
+        <w:t xml:space="preserve"> multi-player online framework and engine to develop turn based and real time games. Its design provides a portable, robust</w:t>
+      </w:r>
+      <w:r>
+        <w:rPr>
+          <w:lang w:val="en-GB"/>
+        </w:rPr>
+        <w:t xml:space="preserve"> and multithreaded</w:t>
+      </w:r>
+      <w:r>
+        <w:rPr>
+          <w:lang w:val="en-GB"/>
+        </w:rPr>
+        <w:t xml:space="preserve"> server architecture</w:t>
+      </w:r>
+      <w:r>
+        <w:rPr>
+          <w:lang w:val="en-GB"/>
+        </w:rPr>
+        <w:t>,</w:t>
+      </w:r>
+      <w:r>
+        <w:rPr>
+          <w:lang w:val="en-GB"/>
+        </w:rPr>
+        <w:t xml:space="preserve"> which </w:t>
+      </w:r>
+      <w:r>
+        <w:rPr>
+          <w:lang w:val="en-GB"/>
+        </w:rPr>
+        <w:t>is called “</w:t>
+      </w:r>
+      <w:proofErr w:type="spellStart"/>
+      <w:r>
+        <w:rPr>
+          <w:lang w:val="en-GB"/>
+        </w:rPr>
+        <w:t>Marauroa</w:t>
+      </w:r>
+      <w:proofErr w:type="spellEnd"/>
+      <w:r>
+        <w:rPr>
+          <w:lang w:val="en-GB"/>
+        </w:rPr>
+        <w:t>”. Y</w:t>
+      </w:r>
+      <w:r>
+        <w:rPr>
+          <w:lang w:val="en-GB"/>
+        </w:rPr>
+        <w:t>ou can use</w:t>
+      </w:r>
+      <w:r>
+        <w:rPr>
+          <w:lang w:val="en-GB"/>
+        </w:rPr>
+        <w:t xml:space="preserve"> it</w:t>
+      </w:r>
+      <w:r>
+        <w:rPr>
+          <w:lang w:val="en-GB"/>
+        </w:rPr>
+        <w:t xml:space="preserve"> to easily create your games on.</w:t>
+      </w:r>
+      <w:r>
+        <w:rPr>
+          <w:lang w:val="en-GB"/>
+        </w:rPr>
+        <w:t xml:space="preserve"> Python is used for writing game rules, but you have to use Java for the server. Additionally, a MySQL backend</w:t>
+      </w:r>
+      <w:r>
+        <w:rPr>
+          <w:lang w:val="en-GB"/>
+        </w:rPr>
+        <w:t xml:space="preserve"> consisting of</w:t>
+      </w:r>
+      <w:r>
+        <w:rPr>
+          <w:lang w:val="en-GB"/>
+        </w:rPr>
+        <w:t xml:space="preserve"> powers the server and the server communicates with players using a UDP transport channel. The reference clients are coded using Java and C in order to achieve maximum portability. Moreover, Arianne’s server is totally client agnostic, which makes it very modifiable.</w:t>
+      </w:r>
+    </w:p>
+    <w:p>
+      <w:pPr>
+        <w:rPr>
+          <w:lang w:val="en-GB"/>
+        </w:rPr>
+      </w:pPr>
+      <w:r>
+        <w:rPr>
+          <w:lang w:val="en-GB"/>
+        </w:rPr>
+        <w:t xml:space="preserve">Since 1999, Arianne has been in development and its key concept has always been KISS: Keep it simple, stupid. </w:t>
+      </w:r>
+      <w:r>
+        <w:rPr>
+          <w:lang w:val="en-GB"/>
+        </w:rPr>
+        <w:t>It has evolved from a tiny application written in pseudo-C++ to a powerful, expandable server framework running on the Java platform and a portable client framework written in bare C to all</w:t>
+      </w:r>
+      <w:r>
+        <w:rPr>
+          <w:lang w:val="en-GB"/>
+        </w:rPr>
+        <w:t>ow total portability of Arianne’</w:t>
+      </w:r>
+      <w:r>
+        <w:rPr>
+          <w:lang w:val="en-GB"/>
+        </w:rPr>
+        <w:t>s clients.</w:t>
+      </w:r>
+      <w:r>
+        <w:rPr>
+          <w:lang w:val="en-GB"/>
+        </w:rPr>
+        <w:t xml:space="preserve"> </w:t>
+      </w:r>
+    </w:p>
+    <w:p>
+      <w:pPr>
+        <w:rPr>
+          <w:b/>
+          <w:lang w:val="en-GB"/>
+        </w:rPr>
+      </w:pPr>
+      <w:proofErr w:type="spellStart"/>
+      <w:r>
+        <w:rPr>
+          <w:b/>
+          <w:lang w:val="en-GB"/>
+        </w:rPr>
+        <w:t>Maraurora</w:t>
+      </w:r>
+      <w:proofErr w:type="spellEnd"/>
+    </w:p>
+    <w:p>
+      <w:pPr>
+        <w:rPr>
+          <w:lang w:val="en-GB"/>
+        </w:rPr>
+      </w:pPr>
+      <w:bookmarkStart w:id="5" w:name="_GoBack"/>
       <w:bookmarkEnd w:id="5"/>
     </w:p>
     <w:p>
@@ -1358,6 +1296,7 @@
         <w:docPartUnique/>
       </w:docPartObj>
     </w:sdtPr>
+    <w:sdtEndPr/>
     <w:sdtContent>
       <w:sdt>
         <w:sdtPr>
@@ -1367,6 +1306,7 @@
             <w:docPartUnique/>
           </w:docPartObj>
         </w:sdtPr>
+        <w:sdtEndPr/>
         <w:sdtContent>
           <w:p>
             <w:pPr>
@@ -1410,7 +1350,7 @@
                 <w:bCs/>
                 <w:noProof/>
               </w:rPr>
-              <w:t>2</w:t>
+              <w:t>5</w:t>
             </w:r>
             <w:r>
               <w:rPr>
@@ -2400,7 +2340,7 @@
 </file>
 
 <file path=customXml/itemProps1.xml><?xml version="1.0" encoding="utf-8"?>
-<ds:datastoreItem xmlns:ds="http://schemas.openxmlformats.org/officeDocument/2006/customXml" ds:itemID="{D32750E7-A05A-41D6-B7B7-6C643760E3B3}">
+<ds:datastoreItem xmlns:ds="http://schemas.openxmlformats.org/officeDocument/2006/customXml" ds:itemID="{EA7FCF57-3D48-4E25-8983-26210F5FB43F}">
   <ds:schemaRefs>
     <ds:schemaRef ds:uri="http://schemas.openxmlformats.org/officeDocument/2006/bibliography"/>
   </ds:schemaRefs>

</xml_diff>

<commit_message>
picture added - I'm sure you can do it better, Anja xD
</commit_message>
<xml_diff>
--- a/projectwork/Kirchmaier_Bergmann_Halmschlager_ProjectWork1_HATman.docx
+++ b/projectwork/Kirchmaier_Bergmann_Halmschlager_ProjectWork1_HATman.docx
@@ -1058,111 +1058,166 @@
     </w:p>
     <w:p>
       <w:pPr>
-        <w:rPr>
-          <w:lang w:val="en-GB"/>
-        </w:rPr>
-      </w:pPr>
-    </w:p>
-    <w:p>
-      <w:pPr>
-        <w:rPr>
-          <w:lang w:val="en-GB"/>
-        </w:rPr>
-      </w:pPr>
-      <w:r>
-        <w:rPr>
-          <w:lang w:val="en-GB"/>
-        </w:rPr>
-        <w:t>Arianne is a</w:t>
-      </w:r>
-      <w:r>
-        <w:rPr>
-          <w:lang w:val="en-GB"/>
-        </w:rPr>
-        <w:t>n open source,</w:t>
-      </w:r>
-      <w:r>
-        <w:rPr>
-          <w:lang w:val="en-GB"/>
-        </w:rPr>
-        <w:t xml:space="preserve"> multi-player online framework and engine to develop turn based and real time games. Its design provides a portable, robust</w:t>
-      </w:r>
-      <w:r>
-        <w:rPr>
-          <w:lang w:val="en-GB"/>
-        </w:rPr>
-        <w:t xml:space="preserve"> and multithreaded</w:t>
-      </w:r>
-      <w:r>
-        <w:rPr>
-          <w:lang w:val="en-GB"/>
-        </w:rPr>
-        <w:t xml:space="preserve"> server architecture</w:t>
-      </w:r>
-      <w:r>
-        <w:rPr>
-          <w:lang w:val="en-GB"/>
-        </w:rPr>
-        <w:t>,</w:t>
-      </w:r>
-      <w:r>
-        <w:rPr>
-          <w:lang w:val="en-GB"/>
-        </w:rPr>
-        <w:t xml:space="preserve"> which </w:t>
-      </w:r>
-      <w:r>
-        <w:rPr>
-          <w:lang w:val="en-GB"/>
-        </w:rPr>
-        <w:t>is called “</w:t>
-      </w:r>
-      <w:proofErr w:type="spellStart"/>
-      <w:r>
-        <w:rPr>
-          <w:lang w:val="en-GB"/>
-        </w:rPr>
-        <w:t>Marauroa</w:t>
-      </w:r>
-      <w:proofErr w:type="spellEnd"/>
-      <w:r>
-        <w:rPr>
-          <w:lang w:val="en-GB"/>
-        </w:rPr>
-        <w:t>”. Y</w:t>
-      </w:r>
-      <w:r>
-        <w:rPr>
-          <w:lang w:val="en-GB"/>
-        </w:rPr>
-        <w:t>ou can use</w:t>
-      </w:r>
-      <w:r>
-        <w:rPr>
-          <w:lang w:val="en-GB"/>
-        </w:rPr>
-        <w:t xml:space="preserve"> it</w:t>
-      </w:r>
-      <w:r>
-        <w:rPr>
-          <w:lang w:val="en-GB"/>
-        </w:rPr>
-        <w:t xml:space="preserve"> to easily create your games on.</w:t>
-      </w:r>
-      <w:r>
-        <w:rPr>
-          <w:lang w:val="en-GB"/>
-        </w:rPr>
-        <w:t xml:space="preserve"> Python is used for writing game rules, but you have to use Java for the server. Additionally, a MySQL backend</w:t>
-      </w:r>
-      <w:r>
-        <w:rPr>
-          <w:lang w:val="en-GB"/>
-        </w:rPr>
-        <w:t xml:space="preserve"> </w:t>
+        <w:jc w:val="center"/>
+        <w:rPr>
+          <w:lang w:val="en-GB"/>
+        </w:rPr>
+      </w:pPr>
+      <w:r>
+        <w:rPr>
+          <w:noProof/>
+          <w:lang w:eastAsia="de-AT"/>
+        </w:rPr>
+        <w:drawing>
+          <wp:inline distT="0" distB="0" distL="0" distR="0">
+            <wp:extent cx="4486275" cy="2863727"/>
+            <wp:effectExtent l="0" t="0" r="0" b="0"/>
+            <wp:docPr id="1" name="Grafik 1" descr="C:\Users\Admin\Desktop\FH\4.Semester\Projektarbeit1\Arianne.png"/>
+            <wp:cNvGraphicFramePr>
+              <a:graphicFrameLocks xmlns:a="http://schemas.openxmlformats.org/drawingml/2006/main" noChangeAspect="1"/>
+            </wp:cNvGraphicFramePr>
+            <a:graphic xmlns:a="http://schemas.openxmlformats.org/drawingml/2006/main">
+              <a:graphicData uri="http://schemas.openxmlformats.org/drawingml/2006/picture">
+                <pic:pic xmlns:pic="http://schemas.openxmlformats.org/drawingml/2006/picture">
+                  <pic:nvPicPr>
+                    <pic:cNvPr id="0" name="Picture 1" descr="C:\Users\Admin\Desktop\FH\4.Semester\Projektarbeit1\Arianne.png"/>
+                    <pic:cNvPicPr>
+                      <a:picLocks noChangeAspect="1" noChangeArrowheads="1"/>
+                    </pic:cNvPicPr>
+                  </pic:nvPicPr>
+                  <pic:blipFill>
+                    <a:blip r:embed="rId7">
+                      <a:extLst>
+                        <a:ext uri="{28A0092B-C50C-407E-A947-70E740481C1C}">
+                          <a14:useLocalDpi xmlns:a14="http://schemas.microsoft.com/office/drawing/2010/main" val="0"/>
+                        </a:ext>
+                      </a:extLst>
+                    </a:blip>
+                    <a:srcRect/>
+                    <a:stretch>
+                      <a:fillRect/>
+                    </a:stretch>
+                  </pic:blipFill>
+                  <pic:spPr bwMode="auto">
+                    <a:xfrm>
+                      <a:off x="0" y="0"/>
+                      <a:ext cx="4501886" cy="2873692"/>
+                    </a:xfrm>
+                    <a:prstGeom prst="rect">
+                      <a:avLst/>
+                    </a:prstGeom>
+                    <a:noFill/>
+                    <a:ln>
+                      <a:noFill/>
+                    </a:ln>
+                  </pic:spPr>
+                </pic:pic>
+              </a:graphicData>
+            </a:graphic>
+          </wp:inline>
+        </w:drawing>
       </w:r>
       <w:bookmarkStart w:id="5" w:name="_GoBack"/>
       <w:bookmarkEnd w:id="5"/>
+    </w:p>
+    <w:p>
+      <w:pPr>
+        <w:rPr>
+          <w:lang w:val="en-GB"/>
+        </w:rPr>
+      </w:pPr>
+      <w:r>
+        <w:rPr>
+          <w:lang w:val="en-GB"/>
+        </w:rPr>
+        <w:t>Arianne is a</w:t>
+      </w:r>
+      <w:r>
+        <w:rPr>
+          <w:lang w:val="en-GB"/>
+        </w:rPr>
+        <w:t>n open source,</w:t>
+      </w:r>
+      <w:r>
+        <w:rPr>
+          <w:lang w:val="en-GB"/>
+        </w:rPr>
+        <w:t xml:space="preserve"> multi-player online framework and engine to develop turn based and real time games. Its design provides a portable, robust</w:t>
+      </w:r>
+      <w:r>
+        <w:rPr>
+          <w:lang w:val="en-GB"/>
+        </w:rPr>
+        <w:t xml:space="preserve"> and multithreaded</w:t>
+      </w:r>
+      <w:r>
+        <w:rPr>
+          <w:lang w:val="en-GB"/>
+        </w:rPr>
+        <w:t xml:space="preserve"> server architecture</w:t>
+      </w:r>
+      <w:r>
+        <w:rPr>
+          <w:lang w:val="en-GB"/>
+        </w:rPr>
+        <w:t>,</w:t>
+      </w:r>
+      <w:r>
+        <w:rPr>
+          <w:lang w:val="en-GB"/>
+        </w:rPr>
+        <w:t xml:space="preserve"> which </w:t>
+      </w:r>
+      <w:r>
+        <w:rPr>
+          <w:lang w:val="en-GB"/>
+        </w:rPr>
+        <w:t>is called “</w:t>
+      </w:r>
+      <w:proofErr w:type="spellStart"/>
+      <w:r>
+        <w:rPr>
+          <w:lang w:val="en-GB"/>
+        </w:rPr>
+        <w:t>Marauroa</w:t>
+      </w:r>
+      <w:proofErr w:type="spellEnd"/>
+      <w:r>
+        <w:rPr>
+          <w:lang w:val="en-GB"/>
+        </w:rPr>
+        <w:t>”. Y</w:t>
+      </w:r>
+      <w:r>
+        <w:rPr>
+          <w:lang w:val="en-GB"/>
+        </w:rPr>
+        <w:t>ou can use</w:t>
+      </w:r>
+      <w:r>
+        <w:rPr>
+          <w:lang w:val="en-GB"/>
+        </w:rPr>
+        <w:t xml:space="preserve"> it</w:t>
+      </w:r>
+      <w:r>
+        <w:rPr>
+          <w:lang w:val="en-GB"/>
+        </w:rPr>
+        <w:t xml:space="preserve"> to easily create your games on.</w:t>
+      </w:r>
+      <w:r>
+        <w:rPr>
+          <w:lang w:val="en-GB"/>
+        </w:rPr>
+        <w:t xml:space="preserve"> Python is used for writing game rules, but you have to use Java for the server. Additionally, a MySQL backend</w:t>
+      </w:r>
+      <w:r>
+        <w:rPr>
+          <w:lang w:val="en-GB"/>
+        </w:rPr>
+        <w:t xml:space="preserve"> </w:t>
+      </w:r>
       <w:r>
         <w:rPr>
           <w:lang w:val="en-GB"/>
@@ -1220,7 +1275,14 @@
           <w:b/>
           <w:lang w:val="en-GB"/>
         </w:rPr>
-        <w:t>Maraurora</w:t>
+        <w:t>Marauro</w:t>
+      </w:r>
+      <w:r>
+        <w:rPr>
+          <w:b/>
+          <w:lang w:val="en-GB"/>
+        </w:rPr>
+        <w:t>a</w:t>
       </w:r>
       <w:proofErr w:type="spellEnd"/>
     </w:p>
@@ -1235,7 +1297,13 @@
         <w:rPr>
           <w:lang w:val="en-GB"/>
         </w:rPr>
-        <w:t>Maraurora</w:t>
+        <w:t>Marauro</w:t>
+      </w:r>
+      <w:r>
+        <w:rPr>
+          <w:lang w:val="en-GB"/>
+        </w:rPr>
+        <w:t>a</w:t>
       </w:r>
       <w:proofErr w:type="spellEnd"/>
       <w:r>
@@ -1303,8 +1371,8 @@
       <w:bookmarkEnd w:id="6"/>
     </w:p>
     <w:sectPr>
-      <w:headerReference w:type="default" r:id="rId7"/>
-      <w:footerReference w:type="default" r:id="rId8"/>
+      <w:headerReference w:type="default" r:id="rId8"/>
+      <w:footerReference w:type="default" r:id="rId9"/>
       <w:pgSz w:w="11906" w:h="16838"/>
       <w:pgMar w:top="1417" w:right="1417" w:bottom="1134" w:left="1417" w:header="708" w:footer="708" w:gutter="0"/>
       <w:cols w:space="708"/>
@@ -2394,7 +2462,7 @@
 </file>
 
 <file path=customXml/itemProps1.xml><?xml version="1.0" encoding="utf-8"?>
-<ds:datastoreItem xmlns:ds="http://schemas.openxmlformats.org/officeDocument/2006/customXml" ds:itemID="{28EE4639-59B5-4517-B1C0-7096AF0BA0B0}">
+<ds:datastoreItem xmlns:ds="http://schemas.openxmlformats.org/officeDocument/2006/customXml" ds:itemID="{D7806294-7961-4582-BACC-C2EAB357DC42}">
   <ds:schemaRefs>
     <ds:schemaRef ds:uri="http://schemas.openxmlformats.org/officeDocument/2006/bibliography"/>
   </ds:schemaRefs>

</xml_diff>

<commit_message>
page numbering and date englishized
</commit_message>
<xml_diff>
--- a/projectwork/Kirchmaier_Bergmann_Halmschlager_ProjectWork1_HATman.docx
+++ b/projectwork/Kirchmaier_Bergmann_Halmschlager_ProjectWork1_HATman.docx
@@ -741,13 +741,8 @@
       </w:r>
       <w:proofErr w:type="spellEnd"/>
       <w:r>
-        <w:t xml:space="preserve"> on </w:t>
-      </w:r>
-      <w:proofErr w:type="spellStart"/>
-      <w:r>
-        <w:t>HATman</w:t>
-      </w:r>
-      <w:proofErr w:type="spellEnd"/>
+        <w:t xml:space="preserve"> on HATman</w:t>
+      </w:r>
       <w:r>
         <w:t xml:space="preserve"> (allgemeine Zusammenfassung, noch überarbeiten, </w:t>
       </w:r>
@@ -1039,6 +1034,8 @@
           <w:lang w:val="en-GB"/>
         </w:rPr>
       </w:pPr>
+      <w:bookmarkStart w:id="4" w:name="_GoBack"/>
+      <w:bookmarkEnd w:id="4"/>
     </w:p>
     <w:p>
       <w:pPr>
@@ -1047,14 +1044,14 @@
           <w:lang w:val="en-GB"/>
         </w:rPr>
       </w:pPr>
-      <w:bookmarkStart w:id="4" w:name="_Toc452920360"/>
+      <w:bookmarkStart w:id="5" w:name="_Toc452920360"/>
       <w:r>
         <w:rPr>
           <w:lang w:val="en-GB"/>
         </w:rPr>
         <w:t>Arianne</w:t>
       </w:r>
-      <w:bookmarkEnd w:id="4"/>
+      <w:bookmarkEnd w:id="5"/>
     </w:p>
     <w:p>
       <w:pPr>
@@ -1117,8 +1114,6 @@
           </wp:inline>
         </w:drawing>
       </w:r>
-      <w:bookmarkStart w:id="5" w:name="_GoBack"/>
-      <w:bookmarkEnd w:id="5"/>
     </w:p>
     <w:p>
       <w:pPr>
@@ -1439,7 +1434,13 @@
               <w:rPr>
                 <w:lang w:val="de-DE"/>
               </w:rPr>
-              <w:t xml:space="preserve">Seite </w:t>
+              <w:t>Page</w:t>
+            </w:r>
+            <w:r>
+              <w:rPr>
+                <w:lang w:val="de-DE"/>
+              </w:rPr>
+              <w:t xml:space="preserve"> </w:t>
             </w:r>
             <w:r>
               <w:rPr>
@@ -1487,7 +1488,21 @@
               <w:rPr>
                 <w:lang w:val="de-DE"/>
               </w:rPr>
-              <w:t xml:space="preserve"> von </w:t>
+              <w:t xml:space="preserve"> </w:t>
+            </w:r>
+            <w:proofErr w:type="spellStart"/>
+            <w:r>
+              <w:rPr>
+                <w:lang w:val="de-DE"/>
+              </w:rPr>
+              <w:t>of</w:t>
+            </w:r>
+            <w:proofErr w:type="spellEnd"/>
+            <w:r>
+              <w:rPr>
+                <w:lang w:val="de-DE"/>
+              </w:rPr>
+              <w:t xml:space="preserve"> </w:t>
             </w:r>
             <w:r>
               <w:rPr>
@@ -1580,11 +1595,50 @@
     </w:r>
     <w:r>
       <w:tab/>
-      <w:t>Kirchmaier, Bergmann, Halmschlager</w:t>
+      <w:t>Kirchm</w:t>
+    </w:r>
+    <w:r>
+      <w:t>aier, Bergmann, Halmschlager</w:t>
     </w:r>
     <w:r>
       <w:tab/>
-      <w:t>05. Juni 2016</w:t>
+    </w:r>
+    <w:r>
+      <w:rPr>
+        <w:lang w:val="en-GB"/>
+      </w:rPr>
+      <w:t>05</w:t>
+    </w:r>
+    <w:r>
+      <w:rPr>
+        <w:vertAlign w:val="superscript"/>
+        <w:lang w:val="en-GB"/>
+      </w:rPr>
+      <w:t>th</w:t>
+    </w:r>
+    <w:r>
+      <w:rPr>
+        <w:lang w:val="en-GB"/>
+      </w:rPr>
+      <w:t xml:space="preserve"> </w:t>
+    </w:r>
+    <w:r>
+      <w:rPr>
+        <w:lang w:val="en-GB"/>
+      </w:rPr>
+      <w:t>Ju</w:t>
+    </w:r>
+    <w:r>
+      <w:rPr>
+        <w:lang w:val="en-GB"/>
+      </w:rPr>
+      <w:t>ne</w:t>
+    </w:r>
+    <w:r>
+      <w:rPr>
+        <w:lang w:val="en-GB"/>
+      </w:rPr>
+      <w:t>2016</w:t>
     </w:r>
   </w:p>
 </w:hdr>
@@ -2462,7 +2516,7 @@
 </file>
 
 <file path=customXml/itemProps1.xml><?xml version="1.0" encoding="utf-8"?>
-<ds:datastoreItem xmlns:ds="http://schemas.openxmlformats.org/officeDocument/2006/customXml" ds:itemID="{D7806294-7961-4582-BACC-C2EAB357DC42}">
+<ds:datastoreItem xmlns:ds="http://schemas.openxmlformats.org/officeDocument/2006/customXml" ds:itemID="{19003B06-F84D-44C4-B3B7-6039A015F60D}">
   <ds:schemaRefs>
     <ds:schemaRef ds:uri="http://schemas.openxmlformats.org/officeDocument/2006/bibliography"/>
   </ds:schemaRefs>

</xml_diff>

<commit_message>
try no 2 initial steps executed + it's working
</commit_message>
<xml_diff>
--- a/projectwork/Kirchmaier_Bergmann_Halmschlager_ProjectWork1_HATman.docx
+++ b/projectwork/Kirchmaier_Bergmann_Halmschlager_ProjectWork1_HATman.docx
@@ -734,12 +734,25 @@
         <w:pStyle w:val="berschrift1"/>
       </w:pPr>
       <w:bookmarkStart w:id="0" w:name="_Toc452920356"/>
+      <w:proofErr w:type="spellStart"/>
       <w:r>
         <w:lastRenderedPageBreak/>
-        <w:t>Previously on HATman</w:t>
-      </w:r>
-      <w:r>
-        <w:t xml:space="preserve"> (allgemeine Zusammenfassung, noch überarbeiten, bla)</w:t>
+        <w:t>Previously</w:t>
+      </w:r>
+      <w:proofErr w:type="spellEnd"/>
+      <w:r>
+        <w:t xml:space="preserve"> on HATman</w:t>
+      </w:r>
+      <w:r>
+        <w:t xml:space="preserve"> (allgemeine Zusammenfassung, noch überarbeiten, </w:t>
+      </w:r>
+      <w:proofErr w:type="spellStart"/>
+      <w:r>
+        <w:t>bla</w:t>
+      </w:r>
+      <w:proofErr w:type="spellEnd"/>
+      <w:r>
+        <w:t>)</w:t>
       </w:r>
       <w:bookmarkEnd w:id="0"/>
     </w:p>
@@ -836,10 +849,33 @@
     <w:p>
       <w:pPr>
         <w:rPr>
-          <w:lang w:val="en-US"/>
-        </w:rPr>
-      </w:pPr>
-      <w:hyperlink r:id="rId7" w:history="1">
+          <w:i/>
+        </w:rPr>
+      </w:pPr>
+      <w:r>
+        <w:rPr>
+          <w:i/>
+        </w:rPr>
+        <w:t xml:space="preserve">Nach dieser Anleitung gemacht: </w:t>
+      </w:r>
+      <w:hyperlink r:id="rId8" w:history="1">
+        <w:r>
+          <w:rPr>
+            <w:rStyle w:val="Hyperlink"/>
+            <w:i/>
+          </w:rPr>
+          <w:t>https://stendhalgame.org/wiki/InitialStepsWithMarauroa</w:t>
+        </w:r>
+      </w:hyperlink>
+    </w:p>
+    <w:p/>
+    <w:p>
+      <w:pPr>
+        <w:rPr>
+          <w:lang w:val="en-US"/>
+        </w:rPr>
+      </w:pPr>
+      <w:hyperlink r:id="rId9" w:history="1">
         <w:r>
           <w:rPr>
             <w:rStyle w:val="Hyperlink"/>
@@ -852,74 +888,635 @@
         <w:rPr>
           <w:lang w:val="en-US"/>
         </w:rPr>
-        <w:t xml:space="preserve"> downloaden</w:t>
-      </w:r>
-    </w:p>
-    <w:p>
-      <w:pPr>
-        <w:rPr>
-          <w:lang w:val="en-US"/>
-        </w:rPr>
-      </w:pPr>
-      <w:r>
-        <w:rPr>
-          <w:lang w:val="en-US"/>
-        </w:rPr>
-        <w:t>ant dist</w:t>
-      </w:r>
-    </w:p>
-    <w:p>
-      <w:pPr>
-        <w:rPr>
-          <w:lang w:val="en-US"/>
-        </w:rPr>
-      </w:pPr>
+        <w:t xml:space="preserve"> </w:t>
+      </w:r>
+      <w:proofErr w:type="spellStart"/>
+      <w:r>
+        <w:rPr>
+          <w:lang w:val="en-US"/>
+        </w:rPr>
+        <w:t>downloaden</w:t>
+      </w:r>
+      <w:proofErr w:type="spellEnd"/>
+    </w:p>
+    <w:p>
+      <w:pPr>
+        <w:rPr>
+          <w:lang w:val="en-US"/>
+        </w:rPr>
+      </w:pPr>
+      <w:r>
+        <w:rPr>
+          <w:lang w:val="en-US"/>
+        </w:rPr>
+        <w:t>Ant build:</w:t>
+      </w:r>
+    </w:p>
+    <w:p>
+      <w:pPr>
+        <w:pStyle w:val="Listenabsatz"/>
+        <w:numPr>
+          <w:ilvl w:val="0"/>
+          <w:numId w:val="1"/>
+        </w:numPr>
+        <w:rPr>
+          <w:lang w:val="en-US"/>
+        </w:rPr>
+      </w:pPr>
+      <w:r>
+        <w:rPr>
+          <w:lang w:val="en-US"/>
+        </w:rPr>
+        <w:t xml:space="preserve">ant </w:t>
+      </w:r>
+      <w:proofErr w:type="spellStart"/>
+      <w:r>
+        <w:rPr>
+          <w:lang w:val="en-US"/>
+        </w:rPr>
+        <w:t>dist</w:t>
+      </w:r>
+      <w:proofErr w:type="spellEnd"/>
+    </w:p>
+    <w:p>
+      <w:pPr>
+        <w:rPr>
+          <w:lang w:val="en-US"/>
+        </w:rPr>
+      </w:pPr>
+      <w:proofErr w:type="spellStart"/>
+      <w:r>
+        <w:rPr>
+          <w:lang w:val="en-US"/>
+        </w:rPr>
+        <w:t>Projekt</w:t>
+      </w:r>
+      <w:proofErr w:type="spellEnd"/>
+      <w:r>
+        <w:rPr>
+          <w:lang w:val="en-US"/>
+        </w:rPr>
+        <w:t xml:space="preserve"> in Eclipse-Workspace </w:t>
+      </w:r>
+      <w:proofErr w:type="spellStart"/>
+      <w:r>
+        <w:rPr>
+          <w:lang w:val="en-US"/>
+        </w:rPr>
+        <w:t>imporiteren</w:t>
+      </w:r>
+      <w:proofErr w:type="spellEnd"/>
+    </w:p>
+    <w:p>
+      <w:pPr>
+        <w:rPr>
+          <w:lang w:val="en-US"/>
+        </w:rPr>
+      </w:pPr>
+      <w:proofErr w:type="spellStart"/>
+      <w:r>
+        <w:rPr>
+          <w:lang w:val="en-US"/>
+        </w:rPr>
+        <w:t>Datenbank</w:t>
+      </w:r>
+      <w:proofErr w:type="spellEnd"/>
+      <w:r>
+        <w:rPr>
+          <w:lang w:val="en-US"/>
+        </w:rPr>
+        <w:t xml:space="preserve"> </w:t>
+      </w:r>
+      <w:proofErr w:type="spellStart"/>
+      <w:r>
+        <w:rPr>
+          <w:lang w:val="en-US"/>
+        </w:rPr>
+        <w:t>vorbereiten</w:t>
+      </w:r>
+      <w:proofErr w:type="spellEnd"/>
+      <w:r>
+        <w:rPr>
+          <w:lang w:val="en-US"/>
+        </w:rPr>
+        <w:t>:</w:t>
+      </w:r>
+    </w:p>
+    <w:p>
+      <w:pPr>
+        <w:pStyle w:val="Listenabsatz"/>
+        <w:numPr>
+          <w:ilvl w:val="0"/>
+          <w:numId w:val="1"/>
+        </w:numPr>
+      </w:pPr>
+      <w:proofErr w:type="spellStart"/>
+      <w:r>
+        <w:t>mysql</w:t>
+      </w:r>
+      <w:proofErr w:type="spellEnd"/>
+      <w:r>
+        <w:t xml:space="preserve"> –</w:t>
+      </w:r>
+      <w:proofErr w:type="spellStart"/>
+      <w:r>
+        <w:t>user</w:t>
+      </w:r>
+      <w:proofErr w:type="spellEnd"/>
+      <w:r>
+        <w:t xml:space="preserve"> </w:t>
+      </w:r>
+      <w:proofErr w:type="spellStart"/>
+      <w:r>
+        <w:t>root</w:t>
+      </w:r>
+      <w:proofErr w:type="spellEnd"/>
+      <w:r>
+        <w:t xml:space="preserve"> –</w:t>
+      </w:r>
+      <w:proofErr w:type="spellStart"/>
+      <w:r>
+        <w:t>password</w:t>
+      </w:r>
+      <w:proofErr w:type="spellEnd"/>
+      <w:r>
+        <w:t xml:space="preserve"> </w:t>
+      </w:r>
+    </w:p>
+    <w:p>
+      <w:pPr>
+        <w:pStyle w:val="Listenabsatz"/>
+        <w:numPr>
+          <w:ilvl w:val="0"/>
+          <w:numId w:val="1"/>
+        </w:numPr>
+      </w:pPr>
+      <w:r>
+        <w:t xml:space="preserve">Password: </w:t>
+      </w:r>
+      <w:proofErr w:type="spellStart"/>
+      <w:r>
+        <w:t>toor</w:t>
+      </w:r>
+      <w:proofErr w:type="spellEnd"/>
+    </w:p>
+    <w:p>
+      <w:pPr>
+        <w:pStyle w:val="Listenabsatz"/>
+        <w:numPr>
+          <w:ilvl w:val="0"/>
+          <w:numId w:val="1"/>
+        </w:numPr>
+      </w:pPr>
+      <w:r>
+        <w:t xml:space="preserve">Create </w:t>
+      </w:r>
+      <w:proofErr w:type="spellStart"/>
+      <w:r>
+        <w:t>database</w:t>
+      </w:r>
+      <w:proofErr w:type="spellEnd"/>
+      <w:r>
+        <w:t xml:space="preserve"> </w:t>
+      </w:r>
+      <w:proofErr w:type="spellStart"/>
+      <w:r>
+        <w:t>marauroa</w:t>
+      </w:r>
+      <w:proofErr w:type="spellEnd"/>
+    </w:p>
+    <w:p>
+      <w:pPr>
+        <w:pStyle w:val="Listenabsatz"/>
+        <w:numPr>
+          <w:ilvl w:val="0"/>
+          <w:numId w:val="1"/>
+        </w:numPr>
+        <w:rPr>
+          <w:lang w:val="en-US"/>
+        </w:rPr>
+      </w:pPr>
+      <w:r>
+        <w:rPr>
+          <w:lang w:val="en-US"/>
+        </w:rPr>
+        <w:t xml:space="preserve">Grant all on </w:t>
+      </w:r>
+      <w:proofErr w:type="gramStart"/>
+      <w:r>
+        <w:rPr>
+          <w:lang w:val="en-US"/>
+        </w:rPr>
+        <w:t>marauroa.*</w:t>
+      </w:r>
+      <w:proofErr w:type="gramEnd"/>
+      <w:r>
+        <w:rPr>
+          <w:lang w:val="en-US"/>
+        </w:rPr>
+        <w:t xml:space="preserve"> to </w:t>
+      </w:r>
+      <w:proofErr w:type="spellStart"/>
+      <w:r>
+        <w:rPr>
+          <w:lang w:val="en-US"/>
+        </w:rPr>
+        <w:t>hatman@localhost</w:t>
+      </w:r>
+      <w:proofErr w:type="spellEnd"/>
+      <w:r>
+        <w:rPr>
+          <w:lang w:val="en-US"/>
+        </w:rPr>
+        <w:t xml:space="preserve"> identified by ‚</w:t>
+      </w:r>
+      <w:proofErr w:type="spellStart"/>
+      <w:r>
+        <w:rPr>
+          <w:lang w:val="en-US"/>
+        </w:rPr>
+        <w:t>keines</w:t>
+      </w:r>
+      <w:proofErr w:type="spellEnd"/>
+      <w:r>
+        <w:rPr>
+          <w:lang w:val="en-US"/>
+        </w:rPr>
+        <w:t>‘</w:t>
+      </w:r>
+    </w:p>
+    <w:p>
+      <w:pPr>
+        <w:pStyle w:val="Listenabsatz"/>
+        <w:numPr>
+          <w:ilvl w:val="0"/>
+          <w:numId w:val="1"/>
+        </w:numPr>
+        <w:rPr>
+          <w:lang w:val="en-US"/>
+        </w:rPr>
+      </w:pPr>
+      <w:r>
+        <w:rPr>
+          <w:lang w:val="en-US"/>
+        </w:rPr>
+        <w:t>Exit</w:t>
+      </w:r>
+    </w:p>
+    <w:p>
+      <w:r>
+        <w:t>Server.ini erstellen</w:t>
+      </w:r>
+      <w:r>
+        <w:t xml:space="preserve"> (siehe </w:t>
+      </w:r>
+      <w:hyperlink r:id="rId10" w:history="1">
+        <w:r>
+          <w:rPr>
+            <w:rStyle w:val="Hyperlink"/>
+          </w:rPr>
+          <w:t>https://stendhalgame.org/wiki/Configuration_file_server.ini</w:t>
+        </w:r>
+      </w:hyperlink>
+      <w:r>
+        <w:t>)</w:t>
+      </w:r>
+    </w:p>
+    <w:p>
+      <w:r>
+        <w:t>Marauroa.ini erstellen</w:t>
+      </w:r>
+      <w:r>
+        <w:t xml:space="preserve"> (siehe </w:t>
+      </w:r>
+      <w:hyperlink r:id="rId11" w:history="1">
+        <w:r>
+          <w:rPr>
+            <w:rStyle w:val="Hyperlink"/>
+          </w:rPr>
+          <w:t>https://stendhalgame.org/wiki/How_to_write_games_using_Arianne_in_Python#How_to_write_a_game_using_Arianne</w:t>
+        </w:r>
+      </w:hyperlink>
+      <w:r>
+        <w:t xml:space="preserve">) </w:t>
+      </w:r>
+    </w:p>
+    <w:p>
+      <w:pPr>
+        <w:rPr>
+          <w:lang w:val="en-US"/>
+        </w:rPr>
+      </w:pPr>
+      <w:proofErr w:type="spellStart"/>
+      <w:r>
+        <w:rPr>
+          <w:lang w:val="en-US"/>
+        </w:rPr>
+        <w:t>MariaDB</w:t>
+      </w:r>
+      <w:proofErr w:type="spellEnd"/>
+      <w:r>
+        <w:rPr>
+          <w:lang w:val="en-US"/>
+        </w:rPr>
+        <w:t xml:space="preserve">-Connector </w:t>
+      </w:r>
+      <w:proofErr w:type="spellStart"/>
+      <w:r>
+        <w:rPr>
+          <w:lang w:val="en-US"/>
+        </w:rPr>
+        <w:t>downloaden</w:t>
+      </w:r>
+      <w:proofErr w:type="spellEnd"/>
+      <w:r>
+        <w:rPr>
+          <w:lang w:val="en-US"/>
+        </w:rPr>
+        <w:t xml:space="preserve"> </w:t>
+      </w:r>
+      <w:hyperlink r:id="rId12" w:history="1">
+        <w:r>
+          <w:rPr>
+            <w:rStyle w:val="Hyperlink"/>
+            <w:lang w:val="en-US"/>
+          </w:rPr>
+          <w:t>https://downloads.mariadb.org/connector-java/</w:t>
+        </w:r>
+      </w:hyperlink>
+    </w:p>
+    <w:p>
+      <w:pPr>
+        <w:rPr>
+          <w:lang w:val="en-US"/>
+        </w:rPr>
+      </w:pPr>
+      <w:proofErr w:type="spellStart"/>
+      <w:r>
+        <w:rPr>
+          <w:lang w:val="en-US"/>
+        </w:rPr>
+        <w:lastRenderedPageBreak/>
+        <w:t>MariaDB</w:t>
+      </w:r>
+      <w:proofErr w:type="spellEnd"/>
+      <w:r>
+        <w:rPr>
+          <w:lang w:val="en-US"/>
+        </w:rPr>
+        <w:t xml:space="preserve">-Connector in den Libs-Folder </w:t>
+      </w:r>
+      <w:proofErr w:type="spellStart"/>
+      <w:r>
+        <w:rPr>
+          <w:lang w:val="en-US"/>
+        </w:rPr>
+        <w:t>tun</w:t>
+      </w:r>
+      <w:proofErr w:type="spellEnd"/>
+      <w:r>
+        <w:rPr>
+          <w:lang w:val="en-US"/>
+        </w:rPr>
+        <w:t xml:space="preserve"> (</w:t>
+      </w:r>
+      <w:proofErr w:type="gramStart"/>
+      <w:r>
+        <w:rPr>
+          <w:lang w:val="en-US"/>
+        </w:rPr>
+        <w:t>jar</w:t>
+      </w:r>
+      <w:proofErr w:type="gramEnd"/>
+      <w:r>
+        <w:rPr>
+          <w:lang w:val="en-US"/>
+        </w:rPr>
+        <w:t>-File)</w:t>
+      </w:r>
+    </w:p>
+    <w:p>
+      <w:r>
+        <w:t xml:space="preserve">In </w:t>
+      </w:r>
+      <w:proofErr w:type="spellStart"/>
+      <w:r>
+        <w:t>Eclipse</w:t>
+      </w:r>
+      <w:proofErr w:type="spellEnd"/>
+      <w:r>
+        <w:t xml:space="preserve"> Rechtsklick auf das Projekt &gt; Properties &gt; Java </w:t>
+      </w:r>
+      <w:proofErr w:type="spellStart"/>
+      <w:r>
+        <w:t>Build</w:t>
+      </w:r>
+      <w:proofErr w:type="spellEnd"/>
+      <w:r>
+        <w:t xml:space="preserve"> Path &gt; </w:t>
+      </w:r>
+      <w:r>
+        <w:t xml:space="preserve">Libraries &gt; Add </w:t>
+      </w:r>
+      <w:proofErr w:type="spellStart"/>
+      <w:r>
+        <w:t>Jars</w:t>
+      </w:r>
+      <w:proofErr w:type="spellEnd"/>
+      <w:r>
+        <w:t xml:space="preserve"> &gt; </w:t>
+      </w:r>
+      <w:proofErr w:type="spellStart"/>
+      <w:r>
+        <w:t>MariaDB</w:t>
+      </w:r>
+      <w:proofErr w:type="spellEnd"/>
+      <w:r>
+        <w:t>-Connector-</w:t>
+      </w:r>
+      <w:proofErr w:type="spellStart"/>
+      <w:r>
+        <w:t>Jar</w:t>
+      </w:r>
+      <w:proofErr w:type="spellEnd"/>
+      <w:r>
+        <w:t xml:space="preserve"> hinzufügen</w:t>
+      </w:r>
+      <w:r>
+        <w:t xml:space="preserve"> &gt; Ok</w:t>
+      </w:r>
+    </w:p>
+    <w:p>
+      <w:proofErr w:type="spellStart"/>
+      <w:r>
+        <w:t>Src</w:t>
+      </w:r>
+      <w:proofErr w:type="spellEnd"/>
+      <w:r>
+        <w:t xml:space="preserve"> &gt; marauroa.server.mararoad.java starten</w:t>
+      </w:r>
+      <w:r>
+        <w:t>; Output sollte ungefähr so aussehen:</w:t>
+      </w:r>
+    </w:p>
+    <w:p>
+      <w:r>
+        <w:rPr>
+          <w:noProof/>
+          <w:lang w:eastAsia="de-AT"/>
+        </w:rPr>
+        <w:drawing>
+          <wp:inline distT="0" distB="0" distL="0" distR="0" wp14:anchorId="6B790099" wp14:editId="080FD175">
+            <wp:extent cx="5760720" cy="1055370"/>
+            <wp:effectExtent l="0" t="0" r="0" b="0"/>
+            <wp:docPr id="1" name="Grafik 1"/>
+            <wp:cNvGraphicFramePr>
+              <a:graphicFrameLocks xmlns:a="http://schemas.openxmlformats.org/drawingml/2006/main" noChangeAspect="1"/>
+            </wp:cNvGraphicFramePr>
+            <a:graphic xmlns:a="http://schemas.openxmlformats.org/drawingml/2006/main">
+              <a:graphicData uri="http://schemas.openxmlformats.org/drawingml/2006/picture">
+                <pic:pic xmlns:pic="http://schemas.openxmlformats.org/drawingml/2006/picture">
+                  <pic:nvPicPr>
+                    <pic:cNvPr id="1" name=""/>
+                    <pic:cNvPicPr/>
+                  </pic:nvPicPr>
+                  <pic:blipFill>
+                    <a:blip r:embed="rId13"/>
+                    <a:stretch>
+                      <a:fillRect/>
+                    </a:stretch>
+                  </pic:blipFill>
+                  <pic:spPr>
+                    <a:xfrm>
+                      <a:off x="0" y="0"/>
+                      <a:ext cx="5760720" cy="1055370"/>
+                    </a:xfrm>
+                    <a:prstGeom prst="rect">
+                      <a:avLst/>
+                    </a:prstGeom>
+                  </pic:spPr>
+                </pic:pic>
+              </a:graphicData>
+            </a:graphic>
+          </wp:inline>
+        </w:drawing>
+      </w:r>
+    </w:p>
+    <w:p>
+      <w:r>
+        <w:tab/>
+        <w:t xml:space="preserve">Wenn nicht: Pro-Tipp: Fehlermeldungen </w:t>
+      </w:r>
+      <w:r>
+        <w:rPr>
+          <w:b/>
+        </w:rPr>
+        <w:t>lesen</w:t>
+      </w:r>
+      <w:r>
+        <w:t xml:space="preserve">! </w:t>
+      </w:r>
+    </w:p>
+    <w:p/>
+    <w:p>
       <w:bookmarkStart w:id="1" w:name="_GoBack"/>
       <w:bookmarkEnd w:id="1"/>
     </w:p>
-    <w:p>
-      <w:pPr>
-        <w:rPr>
-          <w:lang w:val="en-US"/>
-        </w:rPr>
-      </w:pPr>
-    </w:p>
-    <w:p>
-      <w:r>
-        <w:t>//Todo: Allgemeines Zeug über Cocos2D schreiben</w:t>
-      </w:r>
-    </w:p>
-    <w:p>
-      <w:r>
-        <w:t>//Todo: Allgemeines Zeug über Arianne schreiben</w:t>
-      </w:r>
-    </w:p>
-    <w:p>
-      <w:r>
-        <w:t>//Todo: Sturkturierung</w:t>
-      </w:r>
-    </w:p>
-    <w:p>
-      <w:r>
-        <w:t>//Todo: Screenshots einfügen</w:t>
-      </w:r>
-    </w:p>
-    <w:p>
-      <w:r>
-        <w:t>//Todo: Anjas gefailtes Englisch verbessern</w:t>
-      </w:r>
-    </w:p>
     <w:p/>
+    <w:p/>
+    <w:p/>
+    <w:p/>
+    <w:p>
+      <w:r>
+        <w:t>//</w:t>
+      </w:r>
+      <w:proofErr w:type="spellStart"/>
+      <w:r>
+        <w:t>Todo</w:t>
+      </w:r>
+      <w:proofErr w:type="spellEnd"/>
+      <w:r>
+        <w:t>: Allgemeines Zeug über Cocos2D schreiben</w:t>
+      </w:r>
+    </w:p>
+    <w:p>
+      <w:r>
+        <w:t>//</w:t>
+      </w:r>
+      <w:proofErr w:type="spellStart"/>
+      <w:r>
+        <w:t>Todo</w:t>
+      </w:r>
+      <w:proofErr w:type="spellEnd"/>
+      <w:r>
+        <w:t>: Allgemeines Zeug über Arianne schreiben</w:t>
+      </w:r>
+    </w:p>
+    <w:p>
+      <w:r>
+        <w:t>//</w:t>
+      </w:r>
+      <w:proofErr w:type="spellStart"/>
+      <w:r>
+        <w:t>Todo</w:t>
+      </w:r>
+      <w:proofErr w:type="spellEnd"/>
+      <w:r>
+        <w:t xml:space="preserve">: </w:t>
+      </w:r>
+      <w:proofErr w:type="spellStart"/>
+      <w:r>
+        <w:t>Sturkturierung</w:t>
+      </w:r>
+      <w:proofErr w:type="spellEnd"/>
+    </w:p>
+    <w:p>
+      <w:r>
+        <w:t>//</w:t>
+      </w:r>
+      <w:proofErr w:type="spellStart"/>
+      <w:r>
+        <w:t>Todo</w:t>
+      </w:r>
+      <w:proofErr w:type="spellEnd"/>
+      <w:r>
+        <w:t>: Screenshots einfügen</w:t>
+      </w:r>
+    </w:p>
+    <w:p>
+      <w:r>
+        <w:t>//</w:t>
+      </w:r>
+      <w:proofErr w:type="spellStart"/>
+      <w:r>
+        <w:t>Todo</w:t>
+      </w:r>
+      <w:proofErr w:type="spellEnd"/>
+      <w:r>
+        <w:t xml:space="preserve">: Anjas </w:t>
+      </w:r>
+      <w:proofErr w:type="spellStart"/>
+      <w:r>
+        <w:t>gefailtes</w:t>
+      </w:r>
+      <w:proofErr w:type="spellEnd"/>
+      <w:r>
+        <w:t xml:space="preserve"> Englisch verbessern</w:t>
+      </w:r>
+    </w:p>
+    <w:p/>
     <w:p>
       <w:pPr>
         <w:pStyle w:val="berschrift1"/>
       </w:pPr>
       <w:bookmarkStart w:id="2" w:name="_Toc452920357"/>
+      <w:proofErr w:type="spellStart"/>
       <w:r>
         <w:lastRenderedPageBreak/>
         <w:t>Introduction</w:t>
       </w:r>
       <w:bookmarkEnd w:id="2"/>
+      <w:proofErr w:type="spellEnd"/>
     </w:p>
     <w:p>
       <w:pPr>
@@ -1015,7 +1612,7 @@
                     </pic:cNvPicPr>
                   </pic:nvPicPr>
                   <pic:blipFill>
-                    <a:blip r:embed="rId8">
+                    <a:blip r:embed="rId14">
                       <a:extLst>
                         <a:ext uri="{28A0092B-C50C-407E-A947-70E740481C1C}">
                           <a14:useLocalDpi xmlns:a14="http://schemas.microsoft.com/office/drawing/2010/main" val="0"/>
@@ -1099,7 +1696,21 @@
         <w:rPr>
           <w:lang w:val="en-GB"/>
         </w:rPr>
-        <w:t>is called “Marauroa”. Y</w:t>
+        <w:t>is called “</w:t>
+      </w:r>
+      <w:proofErr w:type="spellStart"/>
+      <w:r>
+        <w:rPr>
+          <w:lang w:val="en-GB"/>
+        </w:rPr>
+        <w:t>Marauroa</w:t>
+      </w:r>
+      <w:proofErr w:type="spellEnd"/>
+      <w:r>
+        <w:rPr>
+          <w:lang w:val="en-GB"/>
+        </w:rPr>
+        <w:t>”. Y</w:t>
       </w:r>
       <w:r>
         <w:rPr>
@@ -1194,6 +1805,7 @@
           <w:lang w:val="en-GB"/>
         </w:rPr>
       </w:pPr>
+      <w:proofErr w:type="spellStart"/>
       <w:r>
         <w:rPr>
           <w:b/>
@@ -1208,13 +1820,15 @@
         </w:rPr>
         <w:t>a</w:t>
       </w:r>
-    </w:p>
-    <w:p>
-      <w:pPr>
-        <w:rPr>
-          <w:lang w:val="en-GB"/>
-        </w:rPr>
-      </w:pPr>
+      <w:proofErr w:type="spellEnd"/>
+    </w:p>
+    <w:p>
+      <w:pPr>
+        <w:rPr>
+          <w:lang w:val="en-GB"/>
+        </w:rPr>
+      </w:pPr>
+      <w:proofErr w:type="spellStart"/>
       <w:r>
         <w:rPr>
           <w:lang w:val="en-GB"/>
@@ -1225,7 +1839,14 @@
         <w:rPr>
           <w:lang w:val="en-GB"/>
         </w:rPr>
-        <w:t xml:space="preserve">a is based on a kind of philosophy that is called Action/Perception. Each turn one or more clients can ask the server to do any action on their behalf using </w:t>
+        <w:t>a</w:t>
+      </w:r>
+      <w:proofErr w:type="spellEnd"/>
+      <w:r>
+        <w:rPr>
+          <w:lang w:val="en-GB"/>
+        </w:rPr>
+        <w:t xml:space="preserve"> is based on a kind of philosophy that is called Action/Perception. Each turn one or more clients can ask the server to do any action on their behalf using </w:t>
       </w:r>
       <w:r>
         <w:rPr>
@@ -1251,7 +1872,21 @@
         <w:rPr>
           <w:lang w:val="en-GB"/>
         </w:rPr>
-        <w:t xml:space="preserve"> is then sent to the clients in order to explain to them what they perceive of the world around them, and thus the result of their action. Like already stated above, Marauroa is totally game agnostic and makes very little assumptions about what you are trying to do with it. Because of this, it allows great freedom to create whatever type of game you want.</w:t>
+        <w:t xml:space="preserve"> is then sent to the clients in order to explain to them what they perceive of the world around them, and thus the result of their action. Like already stated above, </w:t>
+      </w:r>
+      <w:proofErr w:type="spellStart"/>
+      <w:r>
+        <w:rPr>
+          <w:lang w:val="en-GB"/>
+        </w:rPr>
+        <w:t>Marauroa</w:t>
+      </w:r>
+      <w:proofErr w:type="spellEnd"/>
+      <w:r>
+        <w:rPr>
+          <w:lang w:val="en-GB"/>
+        </w:rPr>
+        <w:t xml:space="preserve"> is totally game agnostic and makes very little assumptions about what you are trying to do with it. Because of this, it allows great freedom to create whatever type of game you want.</w:t>
       </w:r>
     </w:p>
     <w:p>
@@ -1272,8 +1907,8 @@
       <w:bookmarkEnd w:id="6"/>
     </w:p>
     <w:sectPr>
-      <w:headerReference w:type="default" r:id="rId9"/>
-      <w:footerReference w:type="default" r:id="rId10"/>
+      <w:headerReference w:type="default" r:id="rId15"/>
+      <w:footerReference w:type="default" r:id="rId16"/>
       <w:pgSz w:w="11906" w:h="16838"/>
       <w:pgMar w:top="1417" w:right="1417" w:bottom="1134" w:left="1417" w:header="708" w:footer="708" w:gutter="0"/>
       <w:cols w:space="708"/>
@@ -1379,7 +2014,7 @@
                 <w:bCs/>
                 <w:noProof/>
               </w:rPr>
-              <w:t>3</w:t>
+              <w:t>7</w:t>
             </w:r>
             <w:r>
               <w:rPr>
@@ -1394,8 +2029,16 @@
               <w:rPr>
                 <w:lang w:val="de-DE"/>
               </w:rPr>
-              <w:t xml:space="preserve"> of</w:t>
-            </w:r>
+              <w:t xml:space="preserve"> </w:t>
+            </w:r>
+            <w:proofErr w:type="spellStart"/>
+            <w:r>
+              <w:rPr>
+                <w:lang w:val="de-DE"/>
+              </w:rPr>
+              <w:t>of</w:t>
+            </w:r>
+            <w:proofErr w:type="spellEnd"/>
             <w:r>
               <w:rPr>
                 <w:lang w:val="de-DE"/>
@@ -1433,7 +2076,7 @@
                 <w:bCs/>
                 <w:noProof/>
               </w:rPr>
-              <w:t>6</w:t>
+              <w:t>7</w:t>
             </w:r>
             <w:r>
               <w:rPr>
@@ -1524,6 +2167,126 @@
     </w:r>
   </w:p>
 </w:hdr>
+</file>
+
+<file path=word/numbering.xml><?xml version="1.0" encoding="utf-8"?>
+<w:numbering xmlns:wpc="http://schemas.microsoft.com/office/word/2010/wordprocessingCanvas" xmlns:cx="http://schemas.microsoft.com/office/drawing/2014/chartex" xmlns:cx1="http://schemas.microsoft.com/office/drawing/2015/9/8/chartex" xmlns:mc="http://schemas.openxmlformats.org/markup-compatibility/2006" xmlns:o="urn:schemas-microsoft-com:office:office" xmlns:r="http://schemas.openxmlformats.org/officeDocument/2006/relationships" xmlns:m="http://schemas.openxmlformats.org/officeDocument/2006/math" xmlns:v="urn:schemas-microsoft-com:vml" xmlns:wp14="http://schemas.microsoft.com/office/word/2010/wordprocessingDrawing" xmlns:wp="http://schemas.openxmlformats.org/drawingml/2006/wordprocessingDrawing" xmlns:w10="urn:schemas-microsoft-com:office:word" xmlns:w="http://schemas.openxmlformats.org/wordprocessingml/2006/main" xmlns:w14="http://schemas.microsoft.com/office/word/2010/wordml" xmlns:w15="http://schemas.microsoft.com/office/word/2012/wordml" xmlns:w16se="http://schemas.microsoft.com/office/word/2015/wordml/symex" xmlns:wpg="http://schemas.microsoft.com/office/word/2010/wordprocessingGroup" xmlns:wpi="http://schemas.microsoft.com/office/word/2010/wordprocessingInk" xmlns:wne="http://schemas.microsoft.com/office/word/2006/wordml" xmlns:wps="http://schemas.microsoft.com/office/word/2010/wordprocessingShape" mc:Ignorable="w14 w15 w16se wp14">
+  <w:abstractNum w:abstractNumId="0" w15:restartNumberingAfterBreak="0">
+    <w:nsid w:val="3BD7736B"/>
+    <w:multiLevelType w:val="hybridMultilevel"/>
+    <w:tmpl w:val="0DEEDBE6"/>
+    <w:lvl w:ilvl="0" w:tplc="9DEE3B58">
+      <w:numFmt w:val="bullet"/>
+      <w:lvlText w:val=""/>
+      <w:lvlJc w:val="left"/>
+      <w:pPr>
+        <w:ind w:left="720" w:hanging="360"/>
+      </w:pPr>
+      <w:rPr>
+        <w:rFonts w:ascii="Wingdings" w:eastAsiaTheme="minorHAnsi" w:hAnsi="Wingdings" w:cstheme="minorBidi" w:hint="default"/>
+      </w:rPr>
+    </w:lvl>
+    <w:lvl w:ilvl="1" w:tplc="0C070003" w:tentative="1">
+      <w:start w:val="1"/>
+      <w:numFmt w:val="bullet"/>
+      <w:lvlText w:val="o"/>
+      <w:lvlJc w:val="left"/>
+      <w:pPr>
+        <w:ind w:left="1440" w:hanging="360"/>
+      </w:pPr>
+      <w:rPr>
+        <w:rFonts w:ascii="Courier New" w:hAnsi="Courier New" w:cs="Courier New" w:hint="default"/>
+      </w:rPr>
+    </w:lvl>
+    <w:lvl w:ilvl="2" w:tplc="0C070005" w:tentative="1">
+      <w:start w:val="1"/>
+      <w:numFmt w:val="bullet"/>
+      <w:lvlText w:val=""/>
+      <w:lvlJc w:val="left"/>
+      <w:pPr>
+        <w:ind w:left="2160" w:hanging="360"/>
+      </w:pPr>
+      <w:rPr>
+        <w:rFonts w:ascii="Wingdings" w:hAnsi="Wingdings" w:hint="default"/>
+      </w:rPr>
+    </w:lvl>
+    <w:lvl w:ilvl="3" w:tplc="0C070001" w:tentative="1">
+      <w:start w:val="1"/>
+      <w:numFmt w:val="bullet"/>
+      <w:lvlText w:val=""/>
+      <w:lvlJc w:val="left"/>
+      <w:pPr>
+        <w:ind w:left="2880" w:hanging="360"/>
+      </w:pPr>
+      <w:rPr>
+        <w:rFonts w:ascii="Symbol" w:hAnsi="Symbol" w:hint="default"/>
+      </w:rPr>
+    </w:lvl>
+    <w:lvl w:ilvl="4" w:tplc="0C070003" w:tentative="1">
+      <w:start w:val="1"/>
+      <w:numFmt w:val="bullet"/>
+      <w:lvlText w:val="o"/>
+      <w:lvlJc w:val="left"/>
+      <w:pPr>
+        <w:ind w:left="3600" w:hanging="360"/>
+      </w:pPr>
+      <w:rPr>
+        <w:rFonts w:ascii="Courier New" w:hAnsi="Courier New" w:cs="Courier New" w:hint="default"/>
+      </w:rPr>
+    </w:lvl>
+    <w:lvl w:ilvl="5" w:tplc="0C070005" w:tentative="1">
+      <w:start w:val="1"/>
+      <w:numFmt w:val="bullet"/>
+      <w:lvlText w:val=""/>
+      <w:lvlJc w:val="left"/>
+      <w:pPr>
+        <w:ind w:left="4320" w:hanging="360"/>
+      </w:pPr>
+      <w:rPr>
+        <w:rFonts w:ascii="Wingdings" w:hAnsi="Wingdings" w:hint="default"/>
+      </w:rPr>
+    </w:lvl>
+    <w:lvl w:ilvl="6" w:tplc="0C070001" w:tentative="1">
+      <w:start w:val="1"/>
+      <w:numFmt w:val="bullet"/>
+      <w:lvlText w:val=""/>
+      <w:lvlJc w:val="left"/>
+      <w:pPr>
+        <w:ind w:left="5040" w:hanging="360"/>
+      </w:pPr>
+      <w:rPr>
+        <w:rFonts w:ascii="Symbol" w:hAnsi="Symbol" w:hint="default"/>
+      </w:rPr>
+    </w:lvl>
+    <w:lvl w:ilvl="7" w:tplc="0C070003" w:tentative="1">
+      <w:start w:val="1"/>
+      <w:numFmt w:val="bullet"/>
+      <w:lvlText w:val="o"/>
+      <w:lvlJc w:val="left"/>
+      <w:pPr>
+        <w:ind w:left="5760" w:hanging="360"/>
+      </w:pPr>
+      <w:rPr>
+        <w:rFonts w:ascii="Courier New" w:hAnsi="Courier New" w:cs="Courier New" w:hint="default"/>
+      </w:rPr>
+    </w:lvl>
+    <w:lvl w:ilvl="8" w:tplc="0C070005" w:tentative="1">
+      <w:start w:val="1"/>
+      <w:numFmt w:val="bullet"/>
+      <w:lvlText w:val=""/>
+      <w:lvlJc w:val="left"/>
+      <w:pPr>
+        <w:ind w:left="6480" w:hanging="360"/>
+      </w:pPr>
+      <w:rPr>
+        <w:rFonts w:ascii="Wingdings" w:hAnsi="Wingdings" w:hint="default"/>
+      </w:rPr>
+    </w:lvl>
+  </w:abstractNum>
+  <w:num w:numId="1">
+    <w:abstractNumId w:val="0"/>
+  </w:num>
+</w:numbering>
 </file>
 
 <file path=word/styles.xml><?xml version="1.0" encoding="utf-8"?>
@@ -2129,6 +2892,17 @@
       <w:ind w:left="220"/>
     </w:pPr>
   </w:style>
+  <w:style w:type="paragraph" w:styleId="Listenabsatz">
+    <w:name w:val="List Paragraph"/>
+    <w:basedOn w:val="Standard"/>
+    <w:uiPriority w:val="34"/>
+    <w:qFormat/>
+    <w:rsid w:val="00AF5236"/>
+    <w:pPr>
+      <w:ind w:left="720"/>
+      <w:contextualSpacing/>
+    </w:pPr>
+  </w:style>
 </w:styles>
 </file>
 
@@ -2398,7 +3172,7 @@
 </file>
 
 <file path=customXml/itemProps1.xml><?xml version="1.0" encoding="utf-8"?>
-<ds:datastoreItem xmlns:ds="http://schemas.openxmlformats.org/officeDocument/2006/customXml" ds:itemID="{4F379FF5-9A4F-4374-9187-D38D75649F05}">
+<ds:datastoreItem xmlns:ds="http://schemas.openxmlformats.org/officeDocument/2006/customXml" ds:itemID="{702F1113-0A13-49F0-94F9-EA364239382B}">
   <ds:schemaRefs>
     <ds:schemaRef ds:uri="http://schemas.openxmlformats.org/officeDocument/2006/bibliography"/>
   </ds:schemaRefs>

</xml_diff>

<commit_message>
trying, trying, trying, failing ...
</commit_message>
<xml_diff>
--- a/projectwork/Kirchmaier_Bergmann_Halmschlager_ProjectWork1_HATman.docx
+++ b/projectwork/Kirchmaier_Bergmann_Halmschlager_ProjectWork1_HATman.docx
@@ -734,25 +734,12 @@
         <w:pStyle w:val="berschrift1"/>
       </w:pPr>
       <w:bookmarkStart w:id="0" w:name="_Toc452920356"/>
-      <w:proofErr w:type="spellStart"/>
       <w:r>
         <w:lastRenderedPageBreak/>
-        <w:t>Previously</w:t>
-      </w:r>
-      <w:proofErr w:type="spellEnd"/>
-      <w:r>
-        <w:t xml:space="preserve"> on HATman</w:t>
-      </w:r>
-      <w:r>
-        <w:t xml:space="preserve"> (allgemeine Zusammenfassung, noch überarbeiten, </w:t>
-      </w:r>
-      <w:proofErr w:type="spellStart"/>
-      <w:r>
-        <w:t>bla</w:t>
-      </w:r>
-      <w:proofErr w:type="spellEnd"/>
-      <w:r>
-        <w:t>)</w:t>
+        <w:t>Previously on HATman</w:t>
+      </w:r>
+      <w:r>
+        <w:t xml:space="preserve"> (allgemeine Zusammenfassung, noch überarbeiten, bla)</w:t>
       </w:r>
       <w:bookmarkEnd w:id="0"/>
     </w:p>
@@ -888,16 +875,8 @@
         <w:rPr>
           <w:lang w:val="en-US"/>
         </w:rPr>
-        <w:t xml:space="preserve"> </w:t>
-      </w:r>
-      <w:proofErr w:type="spellStart"/>
-      <w:r>
-        <w:rPr>
-          <w:lang w:val="en-US"/>
-        </w:rPr>
-        <w:t>downloaden</w:t>
-      </w:r>
-      <w:proofErr w:type="spellEnd"/>
+        <w:t xml:space="preserve"> downloaden</w:t>
+      </w:r>
     </w:p>
     <w:p>
       <w:pPr>
@@ -927,79 +906,33 @@
         <w:rPr>
           <w:lang w:val="en-US"/>
         </w:rPr>
-        <w:t xml:space="preserve">ant </w:t>
-      </w:r>
-      <w:proofErr w:type="spellStart"/>
-      <w:r>
+        <w:t>ant dist</w:t>
+      </w:r>
+    </w:p>
+    <w:p>
+      <w:pPr>
         <w:rPr>
           <w:lang w:val="en-US"/>
         </w:rPr>
-        <w:t>dist</w:t>
-      </w:r>
-      <w:proofErr w:type="spellEnd"/>
-    </w:p>
-    <w:p>
-      <w:pPr>
+      </w:pPr>
+      <w:r>
         <w:rPr>
           <w:lang w:val="en-US"/>
         </w:rPr>
-      </w:pPr>
-      <w:proofErr w:type="spellStart"/>
-      <w:r>
+        <w:t>Projekt in Eclipse-Workspace imporiteren</w:t>
+      </w:r>
+    </w:p>
+    <w:p>
+      <w:pPr>
         <w:rPr>
           <w:lang w:val="en-US"/>
         </w:rPr>
-        <w:t>Projekt</w:t>
-      </w:r>
-      <w:proofErr w:type="spellEnd"/>
+      </w:pPr>
       <w:r>
         <w:rPr>
           <w:lang w:val="en-US"/>
         </w:rPr>
-        <w:t xml:space="preserve"> in Eclipse-Workspace </w:t>
-      </w:r>
-      <w:proofErr w:type="spellStart"/>
-      <w:r>
-        <w:rPr>
-          <w:lang w:val="en-US"/>
-        </w:rPr>
-        <w:t>imporiteren</w:t>
-      </w:r>
-      <w:proofErr w:type="spellEnd"/>
-    </w:p>
-    <w:p>
-      <w:pPr>
-        <w:rPr>
-          <w:lang w:val="en-US"/>
-        </w:rPr>
-      </w:pPr>
-      <w:proofErr w:type="spellStart"/>
-      <w:r>
-        <w:rPr>
-          <w:lang w:val="en-US"/>
-        </w:rPr>
-        <w:t>Datenbank</w:t>
-      </w:r>
-      <w:proofErr w:type="spellEnd"/>
-      <w:r>
-        <w:rPr>
-          <w:lang w:val="en-US"/>
-        </w:rPr>
-        <w:t xml:space="preserve"> </w:t>
-      </w:r>
-      <w:proofErr w:type="spellStart"/>
-      <w:r>
-        <w:rPr>
-          <w:lang w:val="en-US"/>
-        </w:rPr>
-        <w:t>vorbereiten</w:t>
-      </w:r>
-      <w:proofErr w:type="spellEnd"/>
-      <w:r>
-        <w:rPr>
-          <w:lang w:val="en-US"/>
-        </w:rPr>
-        <w:t>:</w:t>
+        <w:t>Datenbank vorbereiten:</w:t>
       </w:r>
     </w:p>
     <w:p>
@@ -1010,35 +943,12 @@
           <w:numId w:val="1"/>
         </w:numPr>
       </w:pPr>
-      <w:proofErr w:type="spellStart"/>
-      <w:r>
-        <w:t>mysql</w:t>
-      </w:r>
-      <w:proofErr w:type="spellEnd"/>
-      <w:r>
-        <w:t xml:space="preserve"> –</w:t>
-      </w:r>
-      <w:proofErr w:type="spellStart"/>
-      <w:r>
-        <w:t>user</w:t>
-      </w:r>
-      <w:proofErr w:type="spellEnd"/>
-      <w:r>
-        <w:t xml:space="preserve"> </w:t>
-      </w:r>
-      <w:proofErr w:type="spellStart"/>
-      <w:r>
-        <w:t>root</w:t>
-      </w:r>
-      <w:proofErr w:type="spellEnd"/>
-      <w:r>
-        <w:t xml:space="preserve"> –</w:t>
-      </w:r>
-      <w:proofErr w:type="spellStart"/>
+      <w:r>
+        <w:t>mysql –user root –</w:t>
+      </w:r>
       <w:r>
         <w:t>password</w:t>
       </w:r>
-      <w:proofErr w:type="spellEnd"/>
       <w:r>
         <w:t xml:space="preserve"> </w:t>
       </w:r>
@@ -1052,13 +962,8 @@
         </w:numPr>
       </w:pPr>
       <w:r>
-        <w:t xml:space="preserve">Password: </w:t>
-      </w:r>
-      <w:proofErr w:type="spellStart"/>
-      <w:r>
-        <w:t>toor</w:t>
-      </w:r>
-      <w:proofErr w:type="spellEnd"/>
+        <w:t>Password: toor</w:t>
+      </w:r>
     </w:p>
     <w:p>
       <w:pPr>
@@ -1069,21 +974,8 @@
         </w:numPr>
       </w:pPr>
       <w:r>
-        <w:t xml:space="preserve">Create </w:t>
-      </w:r>
-      <w:proofErr w:type="spellStart"/>
-      <w:r>
-        <w:t>database</w:t>
-      </w:r>
-      <w:proofErr w:type="spellEnd"/>
-      <w:r>
-        <w:t xml:space="preserve"> </w:t>
-      </w:r>
-      <w:proofErr w:type="spellStart"/>
-      <w:r>
-        <w:t>marauroa</w:t>
-      </w:r>
-      <w:proofErr w:type="spellEnd"/>
+        <w:t>Create database marauroa</w:t>
+      </w:r>
     </w:p>
     <w:p>
       <w:pPr>
@@ -1100,49 +992,7 @@
         <w:rPr>
           <w:lang w:val="en-US"/>
         </w:rPr>
-        <w:t xml:space="preserve">Grant all on </w:t>
-      </w:r>
-      <w:proofErr w:type="gramStart"/>
-      <w:r>
-        <w:rPr>
-          <w:lang w:val="en-US"/>
-        </w:rPr>
-        <w:t>marauroa.*</w:t>
-      </w:r>
-      <w:proofErr w:type="gramEnd"/>
-      <w:r>
-        <w:rPr>
-          <w:lang w:val="en-US"/>
-        </w:rPr>
-        <w:t xml:space="preserve"> to </w:t>
-      </w:r>
-      <w:proofErr w:type="spellStart"/>
-      <w:r>
-        <w:rPr>
-          <w:lang w:val="en-US"/>
-        </w:rPr>
-        <w:t>hatman@localhost</w:t>
-      </w:r>
-      <w:proofErr w:type="spellEnd"/>
-      <w:r>
-        <w:rPr>
-          <w:lang w:val="en-US"/>
-        </w:rPr>
-        <w:t xml:space="preserve"> identified by ‚</w:t>
-      </w:r>
-      <w:proofErr w:type="spellStart"/>
-      <w:r>
-        <w:rPr>
-          <w:lang w:val="en-US"/>
-        </w:rPr>
-        <w:t>keines</w:t>
-      </w:r>
-      <w:proofErr w:type="spellEnd"/>
-      <w:r>
-        <w:rPr>
-          <w:lang w:val="en-US"/>
-        </w:rPr>
-        <w:t>‘</w:t>
+        <w:t>Grant all on marauroa.* to hatman@localhost identified by ‚keines‘</w:t>
       </w:r>
     </w:p>
     <w:p>
@@ -1207,33 +1057,11 @@
           <w:lang w:val="en-US"/>
         </w:rPr>
       </w:pPr>
-      <w:proofErr w:type="spellStart"/>
       <w:r>
         <w:rPr>
           <w:lang w:val="en-US"/>
         </w:rPr>
-        <w:t>MariaDB</w:t>
-      </w:r>
-      <w:proofErr w:type="spellEnd"/>
-      <w:r>
-        <w:rPr>
-          <w:lang w:val="en-US"/>
-        </w:rPr>
-        <w:t xml:space="preserve">-Connector </w:t>
-      </w:r>
-      <w:proofErr w:type="spellStart"/>
-      <w:r>
-        <w:rPr>
-          <w:lang w:val="en-US"/>
-        </w:rPr>
-        <w:t>downloaden</w:t>
-      </w:r>
-      <w:proofErr w:type="spellEnd"/>
-      <w:r>
-        <w:rPr>
-          <w:lang w:val="en-US"/>
-        </w:rPr>
-        <w:t xml:space="preserve"> </w:t>
+        <w:t xml:space="preserve">MariaDB-Connector downloaden </w:t>
       </w:r>
       <w:hyperlink r:id="rId12" w:history="1">
         <w:r>
@@ -1251,109 +1079,28 @@
           <w:lang w:val="en-US"/>
         </w:rPr>
       </w:pPr>
-      <w:proofErr w:type="spellStart"/>
       <w:r>
         <w:rPr>
           <w:lang w:val="en-US"/>
         </w:rPr>
         <w:lastRenderedPageBreak/>
-        <w:t>MariaDB</w:t>
-      </w:r>
-      <w:proofErr w:type="spellEnd"/>
-      <w:r>
-        <w:rPr>
-          <w:lang w:val="en-US"/>
-        </w:rPr>
-        <w:t xml:space="preserve">-Connector in den Libs-Folder </w:t>
-      </w:r>
-      <w:proofErr w:type="spellStart"/>
-      <w:r>
-        <w:rPr>
-          <w:lang w:val="en-US"/>
-        </w:rPr>
-        <w:t>tun</w:t>
-      </w:r>
-      <w:proofErr w:type="spellEnd"/>
-      <w:r>
-        <w:rPr>
-          <w:lang w:val="en-US"/>
-        </w:rPr>
-        <w:t xml:space="preserve"> (</w:t>
-      </w:r>
-      <w:proofErr w:type="gramStart"/>
-      <w:r>
-        <w:rPr>
-          <w:lang w:val="en-US"/>
-        </w:rPr>
-        <w:t>jar</w:t>
-      </w:r>
-      <w:proofErr w:type="gramEnd"/>
-      <w:r>
-        <w:rPr>
-          <w:lang w:val="en-US"/>
-        </w:rPr>
-        <w:t>-File)</w:t>
-      </w:r>
-    </w:p>
-    <w:p>
-      <w:r>
-        <w:t xml:space="preserve">In </w:t>
-      </w:r>
-      <w:proofErr w:type="spellStart"/>
-      <w:r>
-        <w:t>Eclipse</w:t>
-      </w:r>
-      <w:proofErr w:type="spellEnd"/>
-      <w:r>
-        <w:t xml:space="preserve"> Rechtsklick auf das Projekt &gt; Properties &gt; Java </w:t>
-      </w:r>
-      <w:proofErr w:type="spellStart"/>
-      <w:r>
-        <w:t>Build</w:t>
-      </w:r>
-      <w:proofErr w:type="spellEnd"/>
-      <w:r>
-        <w:t xml:space="preserve"> Path &gt; </w:t>
-      </w:r>
-      <w:r>
-        <w:t xml:space="preserve">Libraries &gt; Add </w:t>
-      </w:r>
-      <w:proofErr w:type="spellStart"/>
-      <w:r>
-        <w:t>Jars</w:t>
-      </w:r>
-      <w:proofErr w:type="spellEnd"/>
-      <w:r>
-        <w:t xml:space="preserve"> &gt; </w:t>
-      </w:r>
-      <w:proofErr w:type="spellStart"/>
-      <w:r>
-        <w:t>MariaDB</w:t>
-      </w:r>
-      <w:proofErr w:type="spellEnd"/>
-      <w:r>
-        <w:t>-Connector-</w:t>
-      </w:r>
-      <w:proofErr w:type="spellStart"/>
-      <w:r>
-        <w:t>Jar</w:t>
-      </w:r>
-      <w:proofErr w:type="spellEnd"/>
-      <w:r>
-        <w:t xml:space="preserve"> hinzufügen</w:t>
+        <w:t>MariaDB-Connector in den Libs-Folder tun (jar-File)</w:t>
+      </w:r>
+    </w:p>
+    <w:p>
+      <w:r>
+        <w:t xml:space="preserve">In Eclipse Rechtsklick auf das Projekt &gt; Properties &gt; Java Build Path &gt; </w:t>
+      </w:r>
+      <w:r>
+        <w:t>Libraries &gt; Add Jars &gt; MariaDB-Connector-Jar hinzufügen</w:t>
       </w:r>
       <w:r>
         <w:t xml:space="preserve"> &gt; Ok</w:t>
       </w:r>
     </w:p>
     <w:p>
-      <w:proofErr w:type="spellStart"/>
-      <w:r>
-        <w:t>Src</w:t>
-      </w:r>
-      <w:proofErr w:type="spellEnd"/>
-      <w:r>
-        <w:t xml:space="preserve"> &gt; marauroa.server.mararoad.java starten</w:t>
+      <w:r>
+        <w:t>Src &gt; marauroa.server.mararoad.java starten</w:t>
       </w:r>
       <w:r>
         <w:t>; Output sollte ungefähr so aussehen:</w:t>
@@ -1419,104 +1166,410 @@
     </w:p>
     <w:p/>
     <w:p>
+      <w:r>
+        <w:t xml:space="preserve">In der Datenbank wurden nun automatisch einige Relationen erstellt: </w:t>
+      </w:r>
+      <w:r>
+        <w:rPr>
+          <w:noProof/>
+          <w:lang w:eastAsia="de-AT"/>
+        </w:rPr>
+        <w:drawing>
+          <wp:inline distT="0" distB="0" distL="0" distR="0" wp14:anchorId="087AF665" wp14:editId="0847958B">
+            <wp:extent cx="5760720" cy="4364355"/>
+            <wp:effectExtent l="0" t="0" r="0" b="0"/>
+            <wp:docPr id="3" name="Grafik 3"/>
+            <wp:cNvGraphicFramePr>
+              <a:graphicFrameLocks xmlns:a="http://schemas.openxmlformats.org/drawingml/2006/main" noChangeAspect="1"/>
+            </wp:cNvGraphicFramePr>
+            <a:graphic xmlns:a="http://schemas.openxmlformats.org/drawingml/2006/main">
+              <a:graphicData uri="http://schemas.openxmlformats.org/drawingml/2006/picture">
+                <pic:pic xmlns:pic="http://schemas.openxmlformats.org/drawingml/2006/picture">
+                  <pic:nvPicPr>
+                    <pic:cNvPr id="1" name=""/>
+                    <pic:cNvPicPr/>
+                  </pic:nvPicPr>
+                  <pic:blipFill>
+                    <a:blip r:embed="rId14"/>
+                    <a:stretch>
+                      <a:fillRect/>
+                    </a:stretch>
+                  </pic:blipFill>
+                  <pic:spPr>
+                    <a:xfrm>
+                      <a:off x="0" y="0"/>
+                      <a:ext cx="5760720" cy="4364355"/>
+                    </a:xfrm>
+                    <a:prstGeom prst="rect">
+                      <a:avLst/>
+                    </a:prstGeom>
+                  </pic:spPr>
+                </pic:pic>
+              </a:graphicData>
+            </a:graphic>
+          </wp:inline>
+        </w:drawing>
+      </w:r>
+    </w:p>
+    <w:p>
+      <w:r>
+        <w:t>Diese sind mit Ausnahme der Relation statistics allerdings noch leer</w:t>
+      </w:r>
+      <w:r>
+        <w:t xml:space="preserve"> und warten darauf, befüllt zu werden. Yippie-yay-yeah! </w:t>
+      </w:r>
+    </w:p>
+    <w:p>
+      <w:r>
+        <w:t>Sollte man andere default-Logmessages haben wollen, muss der File log4j.properties geändert werden:</w:t>
+      </w:r>
+    </w:p>
+    <w:p>
+      <w:pPr>
+        <w:pBdr>
+          <w:bottom w:val="single" w:sz="12" w:space="1" w:color="auto"/>
+        </w:pBdr>
+      </w:pPr>
+      <w:r>
+        <w:rPr>
+          <w:noProof/>
+          <w:lang w:eastAsia="de-AT"/>
+        </w:rPr>
+        <w:lastRenderedPageBreak/>
+        <w:drawing>
+          <wp:inline distT="0" distB="0" distL="0" distR="0" wp14:anchorId="43547D56" wp14:editId="301EF597">
+            <wp:extent cx="5760720" cy="2865120"/>
+            <wp:effectExtent l="0" t="0" r="0" b="0"/>
+            <wp:docPr id="4" name="Grafik 4"/>
+            <wp:cNvGraphicFramePr>
+              <a:graphicFrameLocks xmlns:a="http://schemas.openxmlformats.org/drawingml/2006/main" noChangeAspect="1"/>
+            </wp:cNvGraphicFramePr>
+            <a:graphic xmlns:a="http://schemas.openxmlformats.org/drawingml/2006/main">
+              <a:graphicData uri="http://schemas.openxmlformats.org/drawingml/2006/picture">
+                <pic:pic xmlns:pic="http://schemas.openxmlformats.org/drawingml/2006/picture">
+                  <pic:nvPicPr>
+                    <pic:cNvPr id="1" name=""/>
+                    <pic:cNvPicPr/>
+                  </pic:nvPicPr>
+                  <pic:blipFill>
+                    <a:blip r:embed="rId15"/>
+                    <a:stretch>
+                      <a:fillRect/>
+                    </a:stretch>
+                  </pic:blipFill>
+                  <pic:spPr>
+                    <a:xfrm>
+                      <a:off x="0" y="0"/>
+                      <a:ext cx="5760720" cy="2865120"/>
+                    </a:xfrm>
+                    <a:prstGeom prst="rect">
+                      <a:avLst/>
+                    </a:prstGeom>
+                  </pic:spPr>
+                </pic:pic>
+              </a:graphicData>
+            </a:graphic>
+          </wp:inline>
+        </w:drawing>
+      </w:r>
+    </w:p>
+    <w:p>
+      <w:r>
+        <w:t xml:space="preserve">Zur Hilfe Mapacman versuchen: </w:t>
+      </w:r>
+    </w:p>
+    <w:p>
+      <w:r>
+        <w:t xml:space="preserve">Mapacman von </w:t>
+      </w:r>
+      <w:hyperlink r:id="rId16" w:history="1">
+        <w:r>
+          <w:rPr>
+            <w:rStyle w:val="Hyperlink"/>
+          </w:rPr>
+          <w:t>https://arianne-project.org/game/mapacman.html</w:t>
+        </w:r>
+      </w:hyperlink>
+      <w:r>
+        <w:t xml:space="preserve"> tar downloaden</w:t>
+      </w:r>
+    </w:p>
+    <w:p>
+      <w:r>
+        <w:t>Entpacken</w:t>
+      </w:r>
+    </w:p>
+    <w:p>
+      <w:r>
+        <w:t>Versuchen, mapacman.py</w:t>
+      </w:r>
+      <w:r>
+        <w:t xml:space="preserve"> mit Python3</w:t>
+      </w:r>
+      <w:r>
+        <w:t xml:space="preserve"> zu starten </w:t>
+      </w:r>
+      <w:r>
+        <w:sym w:font="Wingdings" w:char="F0E0"/>
+      </w:r>
+      <w:r>
+        <w:t xml:space="preserve"> funktioniert nicht</w:t>
+      </w:r>
+    </w:p>
+    <w:p>
+      <w:pPr>
+        <w:rPr>
+          <w:lang w:val="en-US"/>
+        </w:rPr>
+      </w:pPr>
+      <w:r>
+        <w:rPr>
+          <w:lang w:val="en-US"/>
+        </w:rPr>
+        <w:t xml:space="preserve">Mit </w:t>
+      </w:r>
+    </w:p>
+    <w:p>
+      <w:pPr>
+        <w:ind w:firstLine="708"/>
+        <w:rPr>
+          <w:lang w:val="en-US"/>
+        </w:rPr>
+      </w:pPr>
+      <w:r>
+        <w:rPr>
+          <w:lang w:val="en-US"/>
+        </w:rPr>
+        <w:t xml:space="preserve">python34 C:\Python34\Tools\Scripts\2to3.py –w </w:t>
+      </w:r>
+      <w:r>
+        <w:rPr>
+          <w:lang w:val="en-US"/>
+        </w:rPr>
+        <w:t>mapacman</w:t>
+      </w:r>
+      <w:r>
+        <w:rPr>
+          <w:lang w:val="en-US"/>
+        </w:rPr>
+        <w:t>.py</w:t>
+      </w:r>
+    </w:p>
+    <w:p>
+      <w:pPr>
+        <w:ind w:firstLine="708"/>
+        <w:rPr>
+          <w:lang w:val="en-US"/>
+        </w:rPr>
+      </w:pPr>
+      <w:r>
+        <w:rPr>
+          <w:lang w:val="en-US"/>
+        </w:rPr>
+        <w:t xml:space="preserve">python34 C:\Python34\Tools\Scripts\2to3.py –w </w:t>
+      </w:r>
+      <w:r>
+        <w:rPr>
+          <w:lang w:val="en-US"/>
+        </w:rPr>
+        <w:t>sprites</w:t>
+      </w:r>
+      <w:r>
+        <w:rPr>
+          <w:lang w:val="en-US"/>
+        </w:rPr>
+        <w:t>.py</w:t>
+      </w:r>
+    </w:p>
+    <w:p>
+      <w:pPr>
+        <w:ind w:firstLine="708"/>
+        <w:rPr>
+          <w:lang w:val="en-US"/>
+        </w:rPr>
+      </w:pPr>
+      <w:r>
+        <w:rPr>
+          <w:lang w:val="en-US"/>
+        </w:rPr>
+        <w:t>python34 C:\Python34\Tools\Scripts\2to3.py –w theme.py</w:t>
+      </w:r>
+    </w:p>
+    <w:p>
+      <w:r>
+        <w:t>die Files von Python2 auf Python3 upgraden</w:t>
+      </w:r>
+    </w:p>
+    <w:p>
+      <w:r>
+        <w:t>Erneut verscuehn, mapacman.py mit Python3 zu starten.</w:t>
+      </w:r>
+    </w:p>
+    <w:p>
+      <w:pPr>
+        <w:rPr>
+          <w:lang w:val="en-US"/>
+        </w:rPr>
+      </w:pPr>
+      <w:r>
+        <w:rPr>
+          <w:lang w:val="en-US"/>
+        </w:rPr>
+        <w:t>Fehler: „ImportError: No module named ‚pygame‘“</w:t>
+      </w:r>
+    </w:p>
+    <w:p>
+      <w:r>
+        <w:t>Versuchen, pygame via pip3</w:t>
+      </w:r>
+      <w:r>
+        <w:t xml:space="preserve"> install pygame zu installieren </w:t>
+      </w:r>
+      <w:r>
+        <w:sym w:font="Wingdings" w:char="F0E0"/>
+      </w:r>
+      <w:r>
+        <w:t xml:space="preserve"> funktioniert nicht</w:t>
+      </w:r>
+    </w:p>
+    <w:p>
+      <w:r>
+        <w:t xml:space="preserve">Pygame von </w:t>
+      </w:r>
+      <w:hyperlink r:id="rId17" w:history="1">
+        <w:r>
+          <w:rPr>
+            <w:rStyle w:val="Hyperlink"/>
+          </w:rPr>
+          <w:t>http://www.pygame.org/download.shtml</w:t>
+        </w:r>
+      </w:hyperlink>
+      <w:r>
+        <w:t xml:space="preserve"> downloaden</w:t>
+      </w:r>
+    </w:p>
+    <w:p>
+      <w:r>
+        <w:t>Erneut versuchen, mapacman.py mit Python3 zu starten. Neuer Fehler:</w:t>
+      </w:r>
+    </w:p>
+    <w:p>
+      <w:r>
+        <w:t>„ImportError: No module names ‚pygame.base‘“</w:t>
+      </w:r>
+    </w:p>
+    <w:p>
+      <w:r>
+        <w:t>Aufgeben</w:t>
+      </w:r>
+    </w:p>
+    <w:p>
+      <w:r>
+        <w:t xml:space="preserve">Stattdessen Pyarianne von  </w:t>
+      </w:r>
+      <w:hyperlink r:id="rId18" w:history="1">
+        <w:r>
+          <w:rPr>
+            <w:rStyle w:val="Hyperlink"/>
+          </w:rPr>
+          <w:t>https://sourceforge.net/projects/arianne/files/z_old/ariannexp/0.12/ariannexp-0.12-src.tar.gz/download?use_mirror=tenet&amp;download</w:t>
+        </w:r>
+      </w:hyperlink>
+      <w:r>
+        <w:t>=</w:t>
+      </w:r>
+      <w:r>
+        <w:t xml:space="preserve"> downloaden</w:t>
+      </w:r>
+      <w:r>
+        <w:t xml:space="preserve"> und entpacken</w:t>
+      </w:r>
+    </w:p>
+    <w:p>
+      <w:r>
+        <w:t>Im Direcotry LibFramework findet sich das Modul pyarianne, das wir vermutlichhoffentlichwahrscheinlich brauchen werden</w:t>
+      </w:r>
+    </w:p>
+    <w:p>
+      <w:r>
+        <w:lastRenderedPageBreak/>
+        <w:t>Versuchen, den chatClient auszuführen –&gt; funktioniert nicht, weil Indentation-Fehler (Jaja, der Erfinder von Python hatte schon ein</w:t>
+      </w:r>
+      <w:r>
+        <w:t>en ziemlichen Ordnungszwang mit seinen Eindrückungen)</w:t>
+      </w:r>
+    </w:p>
+    <w:p>
+      <w:r>
+        <w:t>Fehler beheben</w:t>
+      </w:r>
+    </w:p>
+    <w:p>
+      <w:r>
+        <w:t>Funktioniert immer noch nicht, weil Print-Fehler</w:t>
+      </w:r>
+    </w:p>
+    <w:p>
+      <w:r>
+        <w:t>Fehler beheben</w:t>
+      </w:r>
+    </w:p>
+    <w:p>
+      <w:r>
+        <w:t>Funktioniert immer noch nicht, weil im importierten Modul pyarianne das Modul arianne importiert wird und dieses fehlt</w:t>
+      </w:r>
+    </w:p>
+    <w:p>
+      <w:r>
+        <w:t>Verzweifeln</w:t>
+      </w:r>
+    </w:p>
+    <w:p>
+      <w:r>
+        <w:t>Aufgeben</w:t>
+      </w:r>
+    </w:p>
+    <w:p>
       <w:bookmarkStart w:id="1" w:name="_GoBack"/>
       <w:bookmarkEnd w:id="1"/>
     </w:p>
     <w:p/>
+    <w:p>
+      <w:r>
+        <w:t>//Todo: Allgemeines Zeug über Cocos2D schreiben</w:t>
+      </w:r>
+    </w:p>
+    <w:p>
+      <w:r>
+        <w:t>//Todo: Allgemeines Zeug über Arianne schreiben</w:t>
+      </w:r>
+    </w:p>
+    <w:p>
+      <w:r>
+        <w:t>//Todo: Sturkturierung</w:t>
+      </w:r>
+    </w:p>
+    <w:p>
+      <w:r>
+        <w:t>//Todo: Screenshots einfügen</w:t>
+      </w:r>
+    </w:p>
+    <w:p>
+      <w:r>
+        <w:t>//Todo: Anjas gefailtes Englisch verbessern</w:t>
+      </w:r>
+    </w:p>
     <w:p/>
-    <w:p/>
-    <w:p/>
-    <w:p>
-      <w:r>
-        <w:t>//</w:t>
-      </w:r>
-      <w:proofErr w:type="spellStart"/>
-      <w:r>
-        <w:t>Todo</w:t>
-      </w:r>
-      <w:proofErr w:type="spellEnd"/>
-      <w:r>
-        <w:t>: Allgemeines Zeug über Cocos2D schreiben</w:t>
-      </w:r>
-    </w:p>
-    <w:p>
-      <w:r>
-        <w:t>//</w:t>
-      </w:r>
-      <w:proofErr w:type="spellStart"/>
-      <w:r>
-        <w:t>Todo</w:t>
-      </w:r>
-      <w:proofErr w:type="spellEnd"/>
-      <w:r>
-        <w:t>: Allgemeines Zeug über Arianne schreiben</w:t>
-      </w:r>
-    </w:p>
-    <w:p>
-      <w:r>
-        <w:t>//</w:t>
-      </w:r>
-      <w:proofErr w:type="spellStart"/>
-      <w:r>
-        <w:t>Todo</w:t>
-      </w:r>
-      <w:proofErr w:type="spellEnd"/>
-      <w:r>
-        <w:t xml:space="preserve">: </w:t>
-      </w:r>
-      <w:proofErr w:type="spellStart"/>
-      <w:r>
-        <w:t>Sturkturierung</w:t>
-      </w:r>
-      <w:proofErr w:type="spellEnd"/>
-    </w:p>
-    <w:p>
-      <w:r>
-        <w:t>//</w:t>
-      </w:r>
-      <w:proofErr w:type="spellStart"/>
-      <w:r>
-        <w:t>Todo</w:t>
-      </w:r>
-      <w:proofErr w:type="spellEnd"/>
-      <w:r>
-        <w:t>: Screenshots einfügen</w:t>
-      </w:r>
-    </w:p>
-    <w:p>
-      <w:r>
-        <w:t>//</w:t>
-      </w:r>
-      <w:proofErr w:type="spellStart"/>
-      <w:r>
-        <w:t>Todo</w:t>
-      </w:r>
-      <w:proofErr w:type="spellEnd"/>
-      <w:r>
-        <w:t xml:space="preserve">: Anjas </w:t>
-      </w:r>
-      <w:proofErr w:type="spellStart"/>
-      <w:r>
-        <w:t>gefailtes</w:t>
-      </w:r>
-      <w:proofErr w:type="spellEnd"/>
-      <w:r>
-        <w:t xml:space="preserve"> Englisch verbessern</w:t>
-      </w:r>
-    </w:p>
-    <w:p/>
     <w:p>
       <w:pPr>
         <w:pStyle w:val="berschrift1"/>
       </w:pPr>
       <w:bookmarkStart w:id="2" w:name="_Toc452920357"/>
-      <w:proofErr w:type="spellStart"/>
       <w:r>
         <w:lastRenderedPageBreak/>
         <w:t>Introduction</w:t>
       </w:r>
       <w:bookmarkEnd w:id="2"/>
-      <w:proofErr w:type="spellEnd"/>
     </w:p>
     <w:p>
       <w:pPr>
@@ -1612,7 +1665,7 @@
                     </pic:cNvPicPr>
                   </pic:nvPicPr>
                   <pic:blipFill>
-                    <a:blip r:embed="rId14">
+                    <a:blip r:embed="rId19">
                       <a:extLst>
                         <a:ext uri="{28A0092B-C50C-407E-A947-70E740481C1C}">
                           <a14:useLocalDpi xmlns:a14="http://schemas.microsoft.com/office/drawing/2010/main" val="0"/>
@@ -1696,21 +1749,7 @@
         <w:rPr>
           <w:lang w:val="en-GB"/>
         </w:rPr>
-        <w:t>is called “</w:t>
-      </w:r>
-      <w:proofErr w:type="spellStart"/>
-      <w:r>
-        <w:rPr>
-          <w:lang w:val="en-GB"/>
-        </w:rPr>
-        <w:t>Marauroa</w:t>
-      </w:r>
-      <w:proofErr w:type="spellEnd"/>
-      <w:r>
-        <w:rPr>
-          <w:lang w:val="en-GB"/>
-        </w:rPr>
-        <w:t>”. Y</w:t>
+        <w:t>is called “Marauroa”. Y</w:t>
       </w:r>
       <w:r>
         <w:rPr>
@@ -1805,7 +1844,6 @@
           <w:lang w:val="en-GB"/>
         </w:rPr>
       </w:pPr>
-      <w:proofErr w:type="spellStart"/>
       <w:r>
         <w:rPr>
           <w:b/>
@@ -1820,15 +1858,13 @@
         </w:rPr>
         <w:t>a</w:t>
       </w:r>
-      <w:proofErr w:type="spellEnd"/>
-    </w:p>
-    <w:p>
-      <w:pPr>
-        <w:rPr>
-          <w:lang w:val="en-GB"/>
-        </w:rPr>
-      </w:pPr>
-      <w:proofErr w:type="spellStart"/>
+    </w:p>
+    <w:p>
+      <w:pPr>
+        <w:rPr>
+          <w:lang w:val="en-GB"/>
+        </w:rPr>
+      </w:pPr>
       <w:r>
         <w:rPr>
           <w:lang w:val="en-GB"/>
@@ -1839,14 +1875,7 @@
         <w:rPr>
           <w:lang w:val="en-GB"/>
         </w:rPr>
-        <w:t>a</w:t>
-      </w:r>
-      <w:proofErr w:type="spellEnd"/>
-      <w:r>
-        <w:rPr>
-          <w:lang w:val="en-GB"/>
-        </w:rPr>
-        <w:t xml:space="preserve"> is based on a kind of philosophy that is called Action/Perception. Each turn one or more clients can ask the server to do any action on their behalf using </w:t>
+        <w:t xml:space="preserve">a is based on a kind of philosophy that is called Action/Perception. Each turn one or more clients can ask the server to do any action on their behalf using </w:t>
       </w:r>
       <w:r>
         <w:rPr>
@@ -1872,21 +1901,7 @@
         <w:rPr>
           <w:lang w:val="en-GB"/>
         </w:rPr>
-        <w:t xml:space="preserve"> is then sent to the clients in order to explain to them what they perceive of the world around them, and thus the result of their action. Like already stated above, </w:t>
-      </w:r>
-      <w:proofErr w:type="spellStart"/>
-      <w:r>
-        <w:rPr>
-          <w:lang w:val="en-GB"/>
-        </w:rPr>
-        <w:t>Marauroa</w:t>
-      </w:r>
-      <w:proofErr w:type="spellEnd"/>
-      <w:r>
-        <w:rPr>
-          <w:lang w:val="en-GB"/>
-        </w:rPr>
-        <w:t xml:space="preserve"> is totally game agnostic and makes very little assumptions about what you are trying to do with it. Because of this, it allows great freedom to create whatever type of game you want.</w:t>
+        <w:t xml:space="preserve"> is then sent to the clients in order to explain to them what they perceive of the world around them, and thus the result of their action. Like already stated above, Marauroa is totally game agnostic and makes very little assumptions about what you are trying to do with it. Because of this, it allows great freedom to create whatever type of game you want.</w:t>
       </w:r>
     </w:p>
     <w:p>
@@ -1907,8 +1922,8 @@
       <w:bookmarkEnd w:id="6"/>
     </w:p>
     <w:sectPr>
-      <w:headerReference w:type="default" r:id="rId15"/>
-      <w:footerReference w:type="default" r:id="rId16"/>
+      <w:headerReference w:type="default" r:id="rId20"/>
+      <w:footerReference w:type="default" r:id="rId21"/>
       <w:pgSz w:w="11906" w:h="16838"/>
       <w:pgMar w:top="1417" w:right="1417" w:bottom="1134" w:left="1417" w:header="708" w:footer="708" w:gutter="0"/>
       <w:cols w:space="708"/>
@@ -2014,7 +2029,7 @@
                 <w:bCs/>
                 <w:noProof/>
               </w:rPr>
-              <w:t>7</w:t>
+              <w:t>6</w:t>
             </w:r>
             <w:r>
               <w:rPr>
@@ -2029,16 +2044,8 @@
               <w:rPr>
                 <w:lang w:val="de-DE"/>
               </w:rPr>
-              <w:t xml:space="preserve"> </w:t>
-            </w:r>
-            <w:proofErr w:type="spellStart"/>
-            <w:r>
-              <w:rPr>
-                <w:lang w:val="de-DE"/>
-              </w:rPr>
-              <w:t>of</w:t>
-            </w:r>
-            <w:proofErr w:type="spellEnd"/>
+              <w:t xml:space="preserve"> of</w:t>
+            </w:r>
             <w:r>
               <w:rPr>
                 <w:lang w:val="de-DE"/>
@@ -2076,7 +2083,7 @@
                 <w:bCs/>
                 <w:noProof/>
               </w:rPr>
-              <w:t>7</w:t>
+              <w:t>9</w:t>
             </w:r>
             <w:r>
               <w:rPr>
@@ -3172,7 +3179,7 @@
 </file>
 
 <file path=customXml/itemProps1.xml><?xml version="1.0" encoding="utf-8"?>
-<ds:datastoreItem xmlns:ds="http://schemas.openxmlformats.org/officeDocument/2006/customXml" ds:itemID="{702F1113-0A13-49F0-94F9-EA364239382B}">
+<ds:datastoreItem xmlns:ds="http://schemas.openxmlformats.org/officeDocument/2006/customXml" ds:itemID="{258B86CD-129F-45F0-80D0-2C6CEF13521A}">
   <ds:schemaRefs>
     <ds:schemaRef ds:uri="http://schemas.openxmlformats.org/officeDocument/2006/bibliography"/>
   </ds:schemaRefs>

</xml_diff>

<commit_message>
trying, trying locally with frameworks, python etc. (eventually just some fixes in the doc)
</commit_message>
<xml_diff>
--- a/projectwork/Kirchmaier_Bergmann_Halmschlager_ProjectWork1_HATman.docx
+++ b/projectwork/Kirchmaier_Bergmann_Halmschlager_ProjectWork1_HATman.docx
@@ -741,8 +741,13 @@
       </w:r>
       <w:proofErr w:type="spellEnd"/>
       <w:r>
-        <w:t xml:space="preserve"> on HATman</w:t>
-      </w:r>
+        <w:t xml:space="preserve"> on </w:t>
+      </w:r>
+      <w:proofErr w:type="spellStart"/>
+      <w:r>
+        <w:t>HATman</w:t>
+      </w:r>
+      <w:proofErr w:type="spellEnd"/>
       <w:r>
         <w:t xml:space="preserve"> (allgemeine Zusammenfassung, noch überarbeiten, </w:t>
       </w:r>
@@ -842,8 +847,36 @@
       </w:pPr>
     </w:p>
     <w:p>
-      <w:r>
-        <w:t>VERSUCH Nr. 2 MARUAUROA</w:t>
+      <w:pPr>
+        <w:rPr>
+          <w:lang w:val="en-GB"/>
+        </w:rPr>
+      </w:pPr>
+      <w:r>
+        <w:rPr>
+          <w:lang w:val="en-GB"/>
+        </w:rPr>
+        <w:t xml:space="preserve">VERSUCH </w:t>
+      </w:r>
+      <w:proofErr w:type="spellStart"/>
+      <w:r>
+        <w:rPr>
+          <w:lang w:val="en-GB"/>
+        </w:rPr>
+        <w:t>Nr</w:t>
+      </w:r>
+      <w:proofErr w:type="spellEnd"/>
+      <w:r>
+        <w:rPr>
+          <w:lang w:val="en-GB"/>
+        </w:rPr>
+        <w:t>. 2 MAR</w:t>
+      </w:r>
+      <w:r>
+        <w:rPr>
+          <w:lang w:val="en-GB"/>
+        </w:rPr>
+        <w:t>AUROA</w:t>
       </w:r>
     </w:p>
     <w:p>
@@ -949,7 +982,13 @@
         <w:rPr>
           <w:lang w:val="en-US"/>
         </w:rPr>
-        <w:t>Projekt</w:t>
+        <w:t>Pro</w:t>
+      </w:r>
+      <w:r>
+        <w:rPr>
+          <w:lang w:val="en-US"/>
+        </w:rPr>
+        <w:t>jekt</w:t>
       </w:r>
       <w:proofErr w:type="spellEnd"/>
       <w:r>
@@ -963,7 +1002,27 @@
         <w:rPr>
           <w:lang w:val="en-US"/>
         </w:rPr>
-        <w:t>imporiteren</w:t>
+        <w:t>impor</w:t>
+      </w:r>
+      <w:r>
+        <w:rPr>
+          <w:lang w:val="en-US"/>
+        </w:rPr>
+        <w:t>t</w:t>
+      </w:r>
+      <w:r>
+        <w:rPr>
+          <w:lang w:val="en-US"/>
+        </w:rPr>
+        <w:t>i</w:t>
+      </w:r>
+      <w:bookmarkStart w:id="1" w:name="_GoBack"/>
+      <w:bookmarkEnd w:id="1"/>
+      <w:r>
+        <w:rPr>
+          <w:lang w:val="en-US"/>
+        </w:rPr>
+        <w:t>eren</w:t>
       </w:r>
       <w:proofErr w:type="spellEnd"/>
     </w:p>
@@ -1189,7 +1248,7 @@
       <w:r>
         <w:t xml:space="preserve"> (siehe </w:t>
       </w:r>
-      <w:hyperlink r:id="rId11" w:history="1">
+      <w:hyperlink r:id="rId11" w:anchor="How_to_write_a_game_using_Arianne" w:history="1">
         <w:r>
           <w:rPr>
             <w:rStyle w:val="Hyperlink"/>
@@ -1296,53 +1355,71 @@
       </w:r>
     </w:p>
     <w:p>
-      <w:r>
-        <w:t xml:space="preserve">In </w:t>
-      </w:r>
-      <w:proofErr w:type="spellStart"/>
-      <w:r>
-        <w:t>Eclipse</w:t>
-      </w:r>
-      <w:proofErr w:type="spellEnd"/>
-      <w:r>
-        <w:t xml:space="preserve"> Rechtsklick auf das Projekt &gt; Properties &gt; Java </w:t>
-      </w:r>
-      <w:proofErr w:type="spellStart"/>
-      <w:r>
-        <w:t>Build</w:t>
-      </w:r>
-      <w:proofErr w:type="spellEnd"/>
-      <w:r>
-        <w:t xml:space="preserve"> Path &gt; </w:t>
-      </w:r>
-      <w:r>
-        <w:t xml:space="preserve">Libraries &gt; Add </w:t>
-      </w:r>
-      <w:proofErr w:type="spellStart"/>
-      <w:r>
-        <w:t>Jars</w:t>
-      </w:r>
-      <w:proofErr w:type="spellEnd"/>
-      <w:r>
-        <w:t xml:space="preserve"> &gt; </w:t>
-      </w:r>
-      <w:proofErr w:type="spellStart"/>
-      <w:r>
+      <w:pPr>
+        <w:rPr>
+          <w:lang w:val="en-US"/>
+        </w:rPr>
+      </w:pPr>
+      <w:r>
+        <w:rPr>
+          <w:lang w:val="en-US"/>
+        </w:rPr>
+        <w:t xml:space="preserve">In Eclipse </w:t>
+      </w:r>
+      <w:proofErr w:type="spellStart"/>
+      <w:r>
+        <w:rPr>
+          <w:lang w:val="en-US"/>
+        </w:rPr>
+        <w:t>Rechtsklick</w:t>
+      </w:r>
+      <w:proofErr w:type="spellEnd"/>
+      <w:r>
+        <w:rPr>
+          <w:lang w:val="en-US"/>
+        </w:rPr>
+        <w:t xml:space="preserve"> auf das </w:t>
+      </w:r>
+      <w:proofErr w:type="spellStart"/>
+      <w:r>
+        <w:rPr>
+          <w:lang w:val="en-US"/>
+        </w:rPr>
+        <w:t>Projekt</w:t>
+      </w:r>
+      <w:proofErr w:type="spellEnd"/>
+      <w:r>
+        <w:rPr>
+          <w:lang w:val="en-US"/>
+        </w:rPr>
+        <w:t xml:space="preserve"> &gt; Properties &gt; Java Build Path &gt; Libraries &gt; Add Jars &gt; </w:t>
+      </w:r>
+      <w:proofErr w:type="spellStart"/>
+      <w:r>
+        <w:rPr>
+          <w:lang w:val="en-US"/>
+        </w:rPr>
         <w:t>MariaDB</w:t>
       </w:r>
       <w:proofErr w:type="spellEnd"/>
       <w:r>
-        <w:t>-Connector-</w:t>
-      </w:r>
-      <w:proofErr w:type="spellStart"/>
-      <w:r>
-        <w:t>Jar</w:t>
-      </w:r>
-      <w:proofErr w:type="spellEnd"/>
-      <w:r>
-        <w:t xml:space="preserve"> hinzufügen</w:t>
-      </w:r>
-      <w:r>
+        <w:rPr>
+          <w:lang w:val="en-US"/>
+        </w:rPr>
+        <w:t xml:space="preserve">-Connector-Jar </w:t>
+      </w:r>
+      <w:proofErr w:type="spellStart"/>
+      <w:r>
+        <w:rPr>
+          <w:lang w:val="en-US"/>
+        </w:rPr>
+        <w:t>hinzufügen</w:t>
+      </w:r>
+      <w:proofErr w:type="spellEnd"/>
+      <w:r>
+        <w:rPr>
+          <w:lang w:val="en-US"/>
+        </w:rPr>
         <w:t xml:space="preserve"> &gt; Ok</w:t>
       </w:r>
     </w:p>
@@ -1418,10 +1495,7 @@
       </w:r>
     </w:p>
     <w:p/>
-    <w:p>
-      <w:bookmarkStart w:id="1" w:name="_GoBack"/>
-      <w:bookmarkEnd w:id="1"/>
-    </w:p>
+    <w:p/>
     <w:p/>
     <w:p/>
     <w:p/>
@@ -2014,7 +2088,7 @@
                 <w:bCs/>
                 <w:noProof/>
               </w:rPr>
-              <w:t>7</w:t>
+              <w:t>4</w:t>
             </w:r>
             <w:r>
               <w:rPr>
@@ -3172,7 +3246,7 @@
 </file>
 
 <file path=customXml/itemProps1.xml><?xml version="1.0" encoding="utf-8"?>
-<ds:datastoreItem xmlns:ds="http://schemas.openxmlformats.org/officeDocument/2006/customXml" ds:itemID="{702F1113-0A13-49F0-94F9-EA364239382B}">
+<ds:datastoreItem xmlns:ds="http://schemas.openxmlformats.org/officeDocument/2006/customXml" ds:itemID="{8685BABE-20C3-4274-A683-34806FB5A7AD}">
   <ds:schemaRefs>
     <ds:schemaRef ds:uri="http://schemas.openxmlformats.org/officeDocument/2006/bibliography"/>
   </ds:schemaRefs>

</xml_diff>